<commit_message>
just a minor change
</commit_message>
<xml_diff>
--- a/text_docs/RWT_Proposal.docx
+++ b/text_docs/RWT_Proposal.docx
@@ -430,44 +430,22 @@
         <w:rPr>
           <w:sz w:val="24"/>
         </w:rPr>
-        <w:t xml:space="preserve">Mark Gary </w:t>
-      </w:r>
-      <w:proofErr w:type="spellStart"/>
-      <w:r>
+        <w:t xml:space="preserve">Mark Gary Omadto </w:t>
+      </w:r>
+    </w:p>
+    <w:p>
+      <w:pPr>
+        <w:spacing w:after="0" w:line="360" w:lineRule="auto"/>
         <w:rPr>
           <w:sz w:val="24"/>
         </w:rPr>
-        <w:t>Omadto</w:t>
-      </w:r>
-      <w:proofErr w:type="spellEnd"/>
+      </w:pPr>
       <w:r>
         <w:rPr>
           <w:sz w:val="24"/>
         </w:rPr>
-        <w:t xml:space="preserve"> </w:t>
-      </w:r>
-    </w:p>
-    <w:p>
-      <w:pPr>
-        <w:spacing w:after="0" w:line="360" w:lineRule="auto"/>
-        <w:rPr>
-          <w:sz w:val="24"/>
-        </w:rPr>
-      </w:pPr>
-      <w:r>
-        <w:rPr>
-          <w:sz w:val="24"/>
-        </w:rPr>
-        <w:t xml:space="preserve">Tom </w:t>
-      </w:r>
-      <w:proofErr w:type="spellStart"/>
-      <w:r>
-        <w:rPr>
-          <w:sz w:val="24"/>
-        </w:rPr>
-        <w:t>Misikea</w:t>
-      </w:r>
-      <w:proofErr w:type="spellEnd"/>
+        <w:t>Tom Misikea</w:t>
+      </w:r>
     </w:p>
     <w:p>
       <w:pPr>
@@ -672,382 +650,254 @@
           <w:lang w:val="en-US"/>
         </w:rPr>
       </w:pPr>
-      <w:proofErr w:type="spellStart"/>
       <w:r>
         <w:rPr>
           <w:sz w:val="22"/>
           <w:szCs w:val="22"/>
           <w:lang w:val="en-US"/>
         </w:rPr>
-        <w:t>Organisation</w:t>
-      </w:r>
-      <w:proofErr w:type="spellEnd"/>
-      <w:r>
+        <w:t>Organisation of Project …………………………………………………………………………………………………………. 10</w:t>
+      </w:r>
+    </w:p>
+    <w:p>
+      <w:pPr>
         <w:rPr>
           <w:sz w:val="22"/>
           <w:szCs w:val="22"/>
           <w:lang w:val="en-US"/>
         </w:rPr>
-        <w:t xml:space="preserve"> of Project …………………………………………………………………………………………………………. 10</w:t>
-      </w:r>
-    </w:p>
-    <w:p>
-      <w:pPr>
+      </w:pPr>
+      <w:r>
         <w:rPr>
           <w:sz w:val="22"/>
           <w:szCs w:val="22"/>
           <w:lang w:val="en-US"/>
         </w:rPr>
-      </w:pPr>
-      <w:r>
+        <w:tab/>
+        <w:t>RACI Chart ………………………………………………………………………………………………………… 10</w:t>
+      </w:r>
+    </w:p>
+    <w:p>
+      <w:pPr>
         <w:rPr>
           <w:sz w:val="22"/>
           <w:szCs w:val="22"/>
           <w:lang w:val="en-US"/>
         </w:rPr>
-        <w:tab/>
-        <w:t>RACI Chart ………………………………………………………………………………………………………… 10</w:t>
-      </w:r>
-    </w:p>
-    <w:p>
-      <w:pPr>
+      </w:pPr>
+      <w:r>
         <w:rPr>
           <w:sz w:val="22"/>
           <w:szCs w:val="22"/>
           <w:lang w:val="en-US"/>
         </w:rPr>
-      </w:pPr>
-      <w:r>
+        <w:t>Management ………………………………………………………………………………………………………………………… 11</w:t>
+      </w:r>
+    </w:p>
+    <w:p>
+      <w:pPr>
         <w:rPr>
           <w:sz w:val="22"/>
           <w:szCs w:val="22"/>
           <w:lang w:val="en-US"/>
         </w:rPr>
-        <w:t>Management ………………………………………………………………………………………………………………………… 11</w:t>
-      </w:r>
-    </w:p>
-    <w:p>
-      <w:pPr>
+      </w:pPr>
+      <w:r>
         <w:rPr>
           <w:sz w:val="22"/>
           <w:szCs w:val="22"/>
           <w:lang w:val="en-US"/>
         </w:rPr>
-      </w:pPr>
-      <w:r>
+        <w:t>Plans and Procedures ……………………………………………………………………………………………………………. 12</w:t>
+      </w:r>
+    </w:p>
+    <w:p>
+      <w:pPr>
         <w:rPr>
           <w:sz w:val="22"/>
           <w:szCs w:val="22"/>
           <w:lang w:val="en-US"/>
         </w:rPr>
-        <w:t>Plans and Procedures ……………………………………………………………………………………………………………. 12</w:t>
-      </w:r>
-    </w:p>
-    <w:p>
-      <w:pPr>
+      </w:pPr>
+      <w:r>
         <w:rPr>
           <w:sz w:val="22"/>
           <w:szCs w:val="22"/>
           <w:lang w:val="en-US"/>
         </w:rPr>
-      </w:pPr>
-      <w:r>
+        <w:t>Staff ………………………………………………………………………………………………………………………………………. 12</w:t>
+      </w:r>
+    </w:p>
+    <w:p>
+      <w:pPr>
         <w:rPr>
           <w:sz w:val="22"/>
           <w:szCs w:val="22"/>
           <w:lang w:val="en-US"/>
         </w:rPr>
-        <w:t>Staff ………………………………………………………………………………………………………………………………………. 12</w:t>
-      </w:r>
-    </w:p>
-    <w:p>
-      <w:pPr>
+      </w:pPr>
+      <w:r>
         <w:rPr>
           <w:sz w:val="22"/>
           <w:szCs w:val="22"/>
           <w:lang w:val="en-US"/>
         </w:rPr>
-      </w:pPr>
-      <w:r>
+        <w:t>Deliverables ………………………………………………………………………………………………………………………….. 12</w:t>
+      </w:r>
+    </w:p>
+    <w:p>
+      <w:pPr>
         <w:rPr>
           <w:sz w:val="22"/>
           <w:szCs w:val="22"/>
           <w:lang w:val="en-US"/>
         </w:rPr>
-        <w:t>Deliverables ………………………………………………………………………………………………………………………….. 12</w:t>
-      </w:r>
-    </w:p>
-    <w:p>
-      <w:pPr>
+      </w:pPr>
+      <w:r>
         <w:rPr>
           <w:sz w:val="22"/>
           <w:szCs w:val="22"/>
           <w:lang w:val="en-US"/>
         </w:rPr>
-      </w:pPr>
-      <w:r>
+        <w:t>Relevant Background Information ………………………………………………………………………………………… 13</w:t>
+      </w:r>
+    </w:p>
+    <w:p>
+      <w:pPr>
         <w:rPr>
           <w:sz w:val="22"/>
           <w:szCs w:val="22"/>
           <w:lang w:val="en-US"/>
         </w:rPr>
-        <w:t>Relevant Background Information ………………………………………………………………………………………… 13</w:t>
-      </w:r>
-    </w:p>
-    <w:p>
-      <w:pPr>
+      </w:pPr>
+      <w:r>
         <w:rPr>
           <w:sz w:val="22"/>
           <w:szCs w:val="22"/>
           <w:lang w:val="en-US"/>
         </w:rPr>
-      </w:pPr>
-      <w:r>
+        <w:t>Resources …………………………………………………………………………………………………………………………….. 13</w:t>
+      </w:r>
+    </w:p>
+    <w:p>
+      <w:pPr>
         <w:rPr>
           <w:sz w:val="22"/>
           <w:szCs w:val="22"/>
           <w:lang w:val="en-US"/>
         </w:rPr>
-        <w:t>Resources …………………………………………………………………………………………………………………………….. 13</w:t>
-      </w:r>
-    </w:p>
-    <w:p>
-      <w:pPr>
+      </w:pPr>
+      <w:r>
         <w:rPr>
           <w:sz w:val="22"/>
           <w:szCs w:val="22"/>
           <w:lang w:val="en-US"/>
         </w:rPr>
-      </w:pPr>
-      <w:r>
+        <w:t>Resumes ( CVs ) …………………………………………………………………………………………………………………….. 14</w:t>
+      </w:r>
+    </w:p>
+    <w:p>
+      <w:pPr>
         <w:rPr>
           <w:sz w:val="22"/>
           <w:szCs w:val="22"/>
           <w:lang w:val="en-US"/>
         </w:rPr>
-        <w:t xml:space="preserve">Resumes </w:t>
-      </w:r>
-      <w:proofErr w:type="gramStart"/>
+      </w:pPr>
       <w:r>
         <w:rPr>
           <w:sz w:val="22"/>
           <w:szCs w:val="22"/>
           <w:lang w:val="en-US"/>
         </w:rPr>
-        <w:t>( CVs</w:t>
-      </w:r>
-      <w:proofErr w:type="gramEnd"/>
-      <w:r>
+        <w:tab/>
+        <w:t>James Owens Resume .……………………………………………………………………………………… 14</w:t>
+      </w:r>
+    </w:p>
+    <w:p>
+      <w:pPr>
         <w:rPr>
           <w:sz w:val="22"/>
           <w:szCs w:val="22"/>
           <w:lang w:val="en-US"/>
         </w:rPr>
-        <w:t xml:space="preserve"> ) …………………………………………………………………………………………………………………….. 14</w:t>
-      </w:r>
-    </w:p>
-    <w:p>
-      <w:pPr>
+      </w:pPr>
+      <w:r>
         <w:rPr>
           <w:sz w:val="22"/>
           <w:szCs w:val="22"/>
           <w:lang w:val="en-US"/>
         </w:rPr>
-      </w:pPr>
-      <w:r>
+        <w:tab/>
+        <w:t>Mark Gary Omadto Resume .…………………………………………………………………………….. 15</w:t>
+      </w:r>
+    </w:p>
+    <w:p>
+      <w:pPr>
         <w:rPr>
           <w:sz w:val="22"/>
           <w:szCs w:val="22"/>
           <w:lang w:val="en-US"/>
         </w:rPr>
-        <w:tab/>
-        <w:t xml:space="preserve">James Owens </w:t>
-      </w:r>
-      <w:proofErr w:type="gramStart"/>
+      </w:pPr>
       <w:r>
         <w:rPr>
           <w:sz w:val="22"/>
           <w:szCs w:val="22"/>
           <w:lang w:val="en-US"/>
         </w:rPr>
-        <w:t>Resume .</w:t>
-      </w:r>
-      <w:proofErr w:type="gramEnd"/>
-      <w:r>
+        <w:tab/>
+        <w:t>Tom Misikea Resume .……………………………………………………………………………………….. 16</w:t>
+      </w:r>
+    </w:p>
+    <w:p>
+      <w:pPr>
         <w:rPr>
           <w:sz w:val="22"/>
           <w:szCs w:val="22"/>
           <w:lang w:val="en-US"/>
         </w:rPr>
-        <w:t>……………………………………………………………………………………… 14</w:t>
-      </w:r>
-    </w:p>
-    <w:p>
-      <w:pPr>
+      </w:pPr>
+      <w:r>
         <w:rPr>
           <w:sz w:val="22"/>
           <w:szCs w:val="22"/>
           <w:lang w:val="en-US"/>
         </w:rPr>
-      </w:pPr>
-      <w:r>
+        <w:t>Client Acceptance ………………………………………………………………………………………………………………….. 17</w:t>
+      </w:r>
+    </w:p>
+    <w:p>
+      <w:pPr>
         <w:rPr>
           <w:sz w:val="22"/>
           <w:szCs w:val="22"/>
           <w:lang w:val="en-US"/>
         </w:rPr>
-        <w:tab/>
-        <w:t xml:space="preserve">Mark Gary </w:t>
-      </w:r>
-      <w:proofErr w:type="spellStart"/>
+      </w:pPr>
       <w:r>
         <w:rPr>
           <w:sz w:val="22"/>
           <w:szCs w:val="22"/>
           <w:lang w:val="en-US"/>
         </w:rPr>
-        <w:t>Omadto</w:t>
-      </w:r>
-      <w:proofErr w:type="spellEnd"/>
-      <w:r>
+        <w:t>References .……………………………………………………………………………………………………………………………. 18</w:t>
+      </w:r>
+    </w:p>
+    <w:p>
+      <w:pPr>
         <w:rPr>
           <w:sz w:val="22"/>
           <w:szCs w:val="22"/>
           <w:lang w:val="en-US"/>
         </w:rPr>
-        <w:t xml:space="preserve"> </w:t>
-      </w:r>
-      <w:proofErr w:type="gramStart"/>
+      </w:pPr>
       <w:r>
         <w:rPr>
           <w:sz w:val="22"/>
           <w:szCs w:val="22"/>
           <w:lang w:val="en-US"/>
         </w:rPr>
-        <w:t>Resume .</w:t>
-      </w:r>
-      <w:proofErr w:type="gramEnd"/>
-      <w:r>
-        <w:rPr>
-          <w:sz w:val="22"/>
-          <w:szCs w:val="22"/>
-          <w:lang w:val="en-US"/>
-        </w:rPr>
-        <w:t>…………………………………………………………………………….. 15</w:t>
-      </w:r>
-    </w:p>
-    <w:p>
-      <w:pPr>
-        <w:rPr>
-          <w:sz w:val="22"/>
-          <w:szCs w:val="22"/>
-          <w:lang w:val="en-US"/>
-        </w:rPr>
-      </w:pPr>
-      <w:r>
-        <w:rPr>
-          <w:sz w:val="22"/>
-          <w:szCs w:val="22"/>
-          <w:lang w:val="en-US"/>
-        </w:rPr>
-        <w:tab/>
-        <w:t xml:space="preserve">Tom </w:t>
-      </w:r>
-      <w:proofErr w:type="spellStart"/>
-      <w:r>
-        <w:rPr>
-          <w:sz w:val="22"/>
-          <w:szCs w:val="22"/>
-          <w:lang w:val="en-US"/>
-        </w:rPr>
-        <w:t>Misikea</w:t>
-      </w:r>
-      <w:proofErr w:type="spellEnd"/>
-      <w:r>
-        <w:rPr>
-          <w:sz w:val="22"/>
-          <w:szCs w:val="22"/>
-          <w:lang w:val="en-US"/>
-        </w:rPr>
-        <w:t xml:space="preserve"> </w:t>
-      </w:r>
-      <w:proofErr w:type="gramStart"/>
-      <w:r>
-        <w:rPr>
-          <w:sz w:val="22"/>
-          <w:szCs w:val="22"/>
-          <w:lang w:val="en-US"/>
-        </w:rPr>
-        <w:t>Resume .</w:t>
-      </w:r>
-      <w:proofErr w:type="gramEnd"/>
-      <w:r>
-        <w:rPr>
-          <w:sz w:val="22"/>
-          <w:szCs w:val="22"/>
-          <w:lang w:val="en-US"/>
-        </w:rPr>
-        <w:t>……………………………………………………………………………………….. 16</w:t>
-      </w:r>
-    </w:p>
-    <w:p>
-      <w:pPr>
-        <w:rPr>
-          <w:sz w:val="22"/>
-          <w:szCs w:val="22"/>
-          <w:lang w:val="en-US"/>
-        </w:rPr>
-      </w:pPr>
-      <w:r>
-        <w:rPr>
-          <w:sz w:val="22"/>
-          <w:szCs w:val="22"/>
-          <w:lang w:val="en-US"/>
-        </w:rPr>
-        <w:t>Client Acceptance ………………………………………………………………………………………………………………….. 17</w:t>
-      </w:r>
-    </w:p>
-    <w:p>
-      <w:pPr>
-        <w:rPr>
-          <w:sz w:val="22"/>
-          <w:szCs w:val="22"/>
-          <w:lang w:val="en-US"/>
-        </w:rPr>
-      </w:pPr>
-      <w:proofErr w:type="gramStart"/>
-      <w:r>
-        <w:rPr>
-          <w:sz w:val="22"/>
-          <w:szCs w:val="22"/>
-          <w:lang w:val="en-US"/>
-        </w:rPr>
-        <w:t>References .</w:t>
-      </w:r>
-      <w:proofErr w:type="gramEnd"/>
-      <w:r>
-        <w:rPr>
-          <w:sz w:val="22"/>
-          <w:szCs w:val="22"/>
-          <w:lang w:val="en-US"/>
-        </w:rPr>
-        <w:t>……………………………………………………………………………………………………………………………. 18</w:t>
-      </w:r>
-    </w:p>
-    <w:p>
-      <w:pPr>
-        <w:rPr>
-          <w:sz w:val="22"/>
-          <w:szCs w:val="22"/>
-          <w:lang w:val="en-US"/>
-        </w:rPr>
-      </w:pPr>
-      <w:r>
-        <w:rPr>
-          <w:sz w:val="22"/>
-          <w:szCs w:val="22"/>
-          <w:lang w:val="en-US"/>
-        </w:rPr>
         <w:t>Appendices ……………………………………………………………………………………………………………………………. 18</w:t>
       </w:r>
     </w:p>
@@ -1131,8 +981,6 @@
           <w:sz w:val="22"/>
         </w:rPr>
       </w:pPr>
-      <w:bookmarkStart w:id="0" w:name="_GoBack"/>
-      <w:bookmarkEnd w:id="0"/>
     </w:p>
     <w:p>
       <w:pPr>
@@ -1336,23 +1184,7 @@
         <w:rPr>
           <w:sz w:val="22"/>
         </w:rPr>
-        <w:t xml:space="preserve">The risks of the project are minimal, in that the only value at stake is the project team’s time. Cost is not an important factor, as there is no financial investment in the project which depends on </w:t>
-      </w:r>
-      <w:proofErr w:type="spellStart"/>
-      <w:proofErr w:type="gramStart"/>
-      <w:r>
-        <w:rPr>
-          <w:sz w:val="22"/>
-        </w:rPr>
-        <w:t>it’s</w:t>
-      </w:r>
-      <w:proofErr w:type="spellEnd"/>
-      <w:proofErr w:type="gramEnd"/>
-      <w:r>
-        <w:rPr>
-          <w:sz w:val="22"/>
-        </w:rPr>
-        <w:t xml:space="preserve"> completion. </w:t>
+        <w:t xml:space="preserve">The risks of the project are minimal, in that the only value at stake is the project team’s time. Cost is not an important factor, as there is no financial investment in the project which depends on it’s completion. </w:t>
       </w:r>
     </w:p>
     <w:p>
@@ -1640,31 +1472,13 @@
         </w:rPr>
         <w:tab/>
       </w:r>
-      <w:proofErr w:type="spellStart"/>
       <w:r>
         <w:rPr>
           <w:b/>
           <w:sz w:val="24"/>
         </w:rPr>
-        <w:t>Reeza</w:t>
-      </w:r>
-      <w:proofErr w:type="spellEnd"/>
-      <w:r>
-        <w:rPr>
-          <w:b/>
-          <w:sz w:val="24"/>
-        </w:rPr>
-        <w:t xml:space="preserve"> </w:t>
-      </w:r>
-      <w:proofErr w:type="spellStart"/>
-      <w:r>
-        <w:rPr>
-          <w:b/>
-          <w:sz w:val="24"/>
-        </w:rPr>
-        <w:t>Moosaei</w:t>
-      </w:r>
-      <w:proofErr w:type="spellEnd"/>
+        <w:t>Reeza Moosaei</w:t>
+      </w:r>
     </w:p>
     <w:p>
       <w:pPr>
@@ -1842,17 +1656,8 @@
           <w:sz w:val="24"/>
         </w:rPr>
         <w:tab/>
-        <w:t xml:space="preserve">Mark Gary </w:t>
-      </w:r>
-      <w:proofErr w:type="spellStart"/>
-      <w:r>
-        <w:rPr>
-          <w:b/>
-          <w:sz w:val="24"/>
-        </w:rPr>
-        <w:t>Omadto</w:t>
-      </w:r>
-      <w:proofErr w:type="spellEnd"/>
+        <w:t>Mark Gary Omadto</w:t>
+      </w:r>
     </w:p>
     <w:p>
       <w:pPr>
@@ -1929,17 +1734,8 @@
           <w:sz w:val="24"/>
         </w:rPr>
         <w:tab/>
-        <w:t xml:space="preserve">Tom </w:t>
-      </w:r>
-      <w:proofErr w:type="spellStart"/>
-      <w:r>
-        <w:rPr>
-          <w:b/>
-          <w:sz w:val="24"/>
-        </w:rPr>
-        <w:t>Misikea</w:t>
-      </w:r>
-      <w:proofErr w:type="spellEnd"/>
+        <w:t>Tom Misikea</w:t>
+      </w:r>
     </w:p>
     <w:p>
       <w:pPr>
@@ -2244,14 +2040,12 @@
         </w:numPr>
         <w:spacing w:after="0"/>
       </w:pPr>
-      <w:proofErr w:type="spellStart"/>
       <w:r>
         <w:rPr>
           <w:sz w:val="22"/>
         </w:rPr>
         <w:t>Relatability</w:t>
       </w:r>
-      <w:proofErr w:type="spellEnd"/>
     </w:p>
     <w:p>
       <w:pPr>
@@ -2319,47 +2113,11 @@
       <w:pPr>
         <w:spacing w:after="0"/>
       </w:pPr>
-      <w:proofErr w:type="spellStart"/>
-      <w:r>
-        <w:rPr>
-          <w:sz w:val="22"/>
-        </w:rPr>
-        <w:t>Relatability</w:t>
-      </w:r>
-      <w:proofErr w:type="spellEnd"/>
-      <w:r>
-        <w:rPr>
-          <w:sz w:val="22"/>
-        </w:rPr>
-        <w:t xml:space="preserve">, in the context of small businesses, is vital in fostering a positive relationship between the business and the customer. These relationships are useful in attracting and retaining new business from customers. </w:t>
-      </w:r>
-      <w:proofErr w:type="spellStart"/>
-      <w:r>
-        <w:rPr>
-          <w:sz w:val="22"/>
-        </w:rPr>
-        <w:t>Relatability</w:t>
-      </w:r>
-      <w:proofErr w:type="spellEnd"/>
-      <w:r>
-        <w:rPr>
-          <w:sz w:val="22"/>
-        </w:rPr>
-        <w:t xml:space="preserve"> is much easier to build with an online presence, as opposed to phone calls and flyer </w:t>
-      </w:r>
-      <w:proofErr w:type="spellStart"/>
-      <w:r>
-        <w:rPr>
-          <w:sz w:val="22"/>
-        </w:rPr>
-        <w:t>handouts</w:t>
-      </w:r>
-      <w:proofErr w:type="spellEnd"/>
-      <w:r>
-        <w:rPr>
-          <w:sz w:val="22"/>
-        </w:rPr>
-        <w:t>.</w:t>
+      <w:r>
+        <w:rPr>
+          <w:sz w:val="22"/>
+        </w:rPr>
+        <w:t>Relatability, in the context of small businesses, is vital in fostering a positive relationship between the business and the customer. These relationships are useful in attracting and retaining new business from customers. Relatability is much easier to build with an online presence, as opposed to phone calls and flyer handouts.</w:t>
       </w:r>
     </w:p>
     <w:p>
@@ -3081,21 +2839,7 @@
         <w:rPr>
           <w:sz w:val="22"/>
         </w:rPr>
-        <w:t xml:space="preserve">Agile methodologies have been adopted on a fairly wide scale in the software development industry thanks to how well they can track progress on a project. One of the more useful aspects of agile methodologies is the usage of </w:t>
-      </w:r>
-      <w:proofErr w:type="spellStart"/>
-      <w:r>
-        <w:rPr>
-          <w:sz w:val="22"/>
-        </w:rPr>
-        <w:t>Burndown</w:t>
-      </w:r>
-      <w:proofErr w:type="spellEnd"/>
-      <w:r>
-        <w:rPr>
-          <w:sz w:val="22"/>
-        </w:rPr>
-        <w:t xml:space="preserve"> charts. These charts are useful because they map the teams ‘velocity’ of their progress by charting the amount of work they’ve done, which can then be used to estimate completion times for sprints, and the overall project. </w:t>
+        <w:t xml:space="preserve">Agile methodologies have been adopted on a fairly wide scale in the software development industry thanks to how well they can track progress on a project. One of the more useful aspects of agile methodologies is the usage of Burndown charts. These charts are useful because they map the teams ‘velocity’ of their progress by charting the amount of work they’ve done, which can then be used to estimate completion times for sprints, and the overall project. </w:t>
       </w:r>
     </w:p>
     <w:p>
@@ -3778,14 +3522,12 @@
         </w:numPr>
         <w:spacing w:after="0"/>
       </w:pPr>
-      <w:proofErr w:type="spellStart"/>
       <w:r>
         <w:rPr>
           <w:sz w:val="22"/>
         </w:rPr>
         <w:t>Relatability</w:t>
       </w:r>
-      <w:proofErr w:type="spellEnd"/>
     </w:p>
     <w:p>
       <w:pPr>
@@ -3885,21 +3627,7 @@
         <w:rPr>
           <w:sz w:val="22"/>
         </w:rPr>
-        <w:t xml:space="preserve">Thanks to modern search engines, the internet is a </w:t>
-      </w:r>
-      <w:proofErr w:type="gramStart"/>
-      <w:r>
-        <w:rPr>
-          <w:sz w:val="22"/>
-        </w:rPr>
-        <w:t>consumers</w:t>
-      </w:r>
-      <w:proofErr w:type="gramEnd"/>
-      <w:r>
-        <w:rPr>
-          <w:sz w:val="22"/>
-        </w:rPr>
-        <w:t xml:space="preserve"> first port of call when searching for goods and services. Websites can be discovered based on a few keywords and other information such as location or demographic. What this means for discoverability in a small business sense, if a potential customer were to google specific retail businesses in their area, if the small business were to have a website, they’d easily be found in that google search. Where opposed to a small business without a website is much more difficult to find in the modern business world.</w:t>
+        <w:t>Thanks to modern search engines, the internet is a consumers first port of call when searching for goods and services. Websites can be discovered based on a few keywords and other information such as location or demographic. What this means for discoverability in a small business sense, if a potential customer were to google specific retail businesses in their area, if the small business were to have a website, they’d easily be found in that google search. Where opposed to a small business without a website is much more difficult to find in the modern business world.</w:t>
       </w:r>
     </w:p>
     <w:p>
@@ -3925,7 +3653,6 @@
       <w:pPr>
         <w:spacing w:after="0"/>
       </w:pPr>
-      <w:proofErr w:type="spellStart"/>
       <w:r>
         <w:rPr>
           <w:b/>
@@ -3934,7 +3661,6 @@
         </w:rPr>
         <w:t>Relatability</w:t>
       </w:r>
-      <w:proofErr w:type="spellEnd"/>
     </w:p>
     <w:p>
       <w:pPr>
@@ -4213,28 +3939,12 @@
                 <w:sz w:val="22"/>
               </w:rPr>
             </w:pPr>
-            <w:proofErr w:type="spellStart"/>
             <w:r>
               <w:rPr>
                 <w:sz w:val="22"/>
               </w:rPr>
-              <w:t>Reeza</w:t>
+              <w:t>Reeza Moosaei</w:t>
             </w:r>
-            <w:proofErr w:type="spellEnd"/>
-            <w:r>
-              <w:rPr>
-                <w:sz w:val="22"/>
-              </w:rPr>
-              <w:t xml:space="preserve"> </w:t>
-            </w:r>
-            <w:proofErr w:type="spellStart"/>
-            <w:r>
-              <w:rPr>
-                <w:sz w:val="22"/>
-              </w:rPr>
-              <w:t>Moosaei</w:t>
-            </w:r>
-            <w:proofErr w:type="spellEnd"/>
           </w:p>
         </w:tc>
       </w:tr>
@@ -4296,16 +4006,8 @@
               <w:rPr>
                 <w:sz w:val="22"/>
               </w:rPr>
-              <w:t xml:space="preserve">Mark Gary </w:t>
+              <w:t>Mark Gary Omadto</w:t>
             </w:r>
-            <w:proofErr w:type="spellStart"/>
-            <w:r>
-              <w:rPr>
-                <w:sz w:val="22"/>
-              </w:rPr>
-              <w:t>Omadto</w:t>
-            </w:r>
-            <w:proofErr w:type="spellEnd"/>
           </w:p>
           <w:p>
             <w:pPr>
@@ -4318,16 +4020,8 @@
               <w:rPr>
                 <w:sz w:val="22"/>
               </w:rPr>
-              <w:t xml:space="preserve">Tom </w:t>
+              <w:t>Tom Misikea</w:t>
             </w:r>
-            <w:proofErr w:type="spellStart"/>
-            <w:r>
-              <w:rPr>
-                <w:sz w:val="22"/>
-              </w:rPr>
-              <w:t>Misikea</w:t>
-            </w:r>
-            <w:proofErr w:type="spellEnd"/>
           </w:p>
         </w:tc>
       </w:tr>
@@ -4644,16 +4338,8 @@
               <w:rPr>
                 <w:sz w:val="22"/>
               </w:rPr>
-              <w:t xml:space="preserve">Mark Gary </w:t>
+              <w:t>Mark Gary Omadto</w:t>
             </w:r>
-            <w:proofErr w:type="spellStart"/>
-            <w:r>
-              <w:rPr>
-                <w:sz w:val="22"/>
-              </w:rPr>
-              <w:t>Omadto</w:t>
-            </w:r>
-            <w:proofErr w:type="spellEnd"/>
           </w:p>
           <w:p>
             <w:pPr>
@@ -4671,25 +4357,15 @@
               <w:rPr>
                 <w:sz w:val="20"/>
               </w:rPr>
-              <w:t>Chief Executive</w:t>
+              <w:t>Chief of Staff</w:t>
             </w:r>
+            <w:bookmarkStart w:id="0" w:name="_GoBack"/>
+            <w:bookmarkEnd w:id="0"/>
             <w:r>
               <w:rPr>
                 <w:sz w:val="20"/>
               </w:rPr>
-              <w:t xml:space="preserve"> </w:t>
-            </w:r>
-            <w:r>
-              <w:rPr>
-                <w:sz w:val="20"/>
-              </w:rPr>
-              <w:t>O</w:t>
-            </w:r>
-            <w:r>
-              <w:rPr>
-                <w:sz w:val="20"/>
-              </w:rPr>
-              <w:t>fficer)</w:t>
+              <w:t>)</w:t>
             </w:r>
           </w:p>
         </w:tc>
@@ -4712,16 +4388,8 @@
               <w:rPr>
                 <w:sz w:val="22"/>
               </w:rPr>
-              <w:t xml:space="preserve">Tom </w:t>
+              <w:t>Tom Misikea</w:t>
             </w:r>
-            <w:proofErr w:type="spellStart"/>
-            <w:r>
-              <w:rPr>
-                <w:sz w:val="22"/>
-              </w:rPr>
-              <w:t>Misikea</w:t>
-            </w:r>
-            <w:proofErr w:type="spellEnd"/>
           </w:p>
           <w:p>
             <w:pPr>
@@ -4776,28 +4444,12 @@
                 <w:sz w:val="22"/>
               </w:rPr>
             </w:pPr>
-            <w:proofErr w:type="spellStart"/>
             <w:r>
               <w:rPr>
                 <w:sz w:val="22"/>
               </w:rPr>
-              <w:t>Reeza</w:t>
+              <w:t>Reeza Moosaei</w:t>
             </w:r>
-            <w:proofErr w:type="spellEnd"/>
-            <w:r>
-              <w:rPr>
-                <w:sz w:val="22"/>
-              </w:rPr>
-              <w:t xml:space="preserve"> </w:t>
-            </w:r>
-            <w:proofErr w:type="spellStart"/>
-            <w:r>
-              <w:rPr>
-                <w:sz w:val="22"/>
-              </w:rPr>
-              <w:t>Moosaei</w:t>
-            </w:r>
-            <w:proofErr w:type="spellEnd"/>
           </w:p>
         </w:tc>
       </w:tr>
@@ -5907,7 +5559,6 @@
         </w:rPr>
         <w:t>Responsible parties</w:t>
       </w:r>
-      <w:proofErr w:type="gramStart"/>
       <w:r>
         <w:t xml:space="preserve">,  </w:t>
       </w:r>
@@ -5917,16 +5568,7 @@
           <w:bCs/>
           <w:sz w:val="22"/>
         </w:rPr>
-        <w:t>A</w:t>
-      </w:r>
-      <w:proofErr w:type="gramEnd"/>
-      <w:r>
-        <w:rPr>
-          <w:b/>
-          <w:bCs/>
-          <w:sz w:val="22"/>
-        </w:rPr>
-        <w:t xml:space="preserve">: </w:t>
+        <w:t xml:space="preserve">A: </w:t>
       </w:r>
       <w:r>
         <w:rPr>
@@ -6092,21 +5734,7 @@
         <w:rPr>
           <w:sz w:val="22"/>
         </w:rPr>
-        <w:t xml:space="preserve">Communication within the team is mostly carried out via </w:t>
-      </w:r>
-      <w:proofErr w:type="spellStart"/>
-      <w:r>
-        <w:rPr>
-          <w:sz w:val="22"/>
-        </w:rPr>
-        <w:t>cellphone</w:t>
-      </w:r>
-      <w:proofErr w:type="spellEnd"/>
-      <w:r>
-        <w:rPr>
-          <w:sz w:val="22"/>
-        </w:rPr>
-        <w:t xml:space="preserve"> or in person.</w:t>
+        <w:t>Communication within the team is mostly carried out via cellphone or in person.</w:t>
       </w:r>
     </w:p>
     <w:p>
@@ -6749,28 +6377,12 @@
             <w:pPr>
               <w:spacing w:after="0"/>
             </w:pPr>
-            <w:proofErr w:type="spellStart"/>
             <w:r>
               <w:rPr>
                 <w:sz w:val="22"/>
               </w:rPr>
-              <w:t>Reeza</w:t>
+              <w:t>Reeza Moosaei</w:t>
             </w:r>
-            <w:proofErr w:type="spellEnd"/>
-            <w:r>
-              <w:rPr>
-                <w:sz w:val="22"/>
-              </w:rPr>
-              <w:t xml:space="preserve"> </w:t>
-            </w:r>
-            <w:proofErr w:type="spellStart"/>
-            <w:r>
-              <w:rPr>
-                <w:sz w:val="22"/>
-              </w:rPr>
-              <w:t>Moosaei</w:t>
-            </w:r>
-            <w:proofErr w:type="spellEnd"/>
           </w:p>
         </w:tc>
         <w:tc>
@@ -6850,29 +6462,16 @@
               <w:rPr>
                 <w:sz w:val="22"/>
               </w:rPr>
-              <w:t xml:space="preserve">Mark Gary </w:t>
+              <w:t>Mark Gary Omadto</w:t>
             </w:r>
-            <w:proofErr w:type="spellStart"/>
-            <w:r>
-              <w:rPr>
-                <w:sz w:val="22"/>
-              </w:rPr>
-              <w:t>Omadto</w:t>
-            </w:r>
-            <w:proofErr w:type="spellEnd"/>
           </w:p>
           <w:p>
             <w:pPr>
               <w:spacing w:after="0"/>
             </w:pPr>
             <w:r>
-              <w:t xml:space="preserve">Tom </w:t>
+              <w:t>Tom Misikea</w:t>
             </w:r>
-            <w:proofErr w:type="spellStart"/>
-            <w:r>
-              <w:t>Misikea</w:t>
-            </w:r>
-            <w:proofErr w:type="spellEnd"/>
           </w:p>
         </w:tc>
         <w:tc>
@@ -7210,21 +6809,7 @@
         <w:rPr>
           <w:sz w:val="22"/>
         </w:rPr>
-        <w:t xml:space="preserve">The design implementation for the Retail Web Turnkey must have CRM and a booking service that keeps track of </w:t>
-      </w:r>
-      <w:proofErr w:type="gramStart"/>
-      <w:r>
-        <w:rPr>
-          <w:sz w:val="22"/>
-        </w:rPr>
-        <w:t>customers</w:t>
-      </w:r>
-      <w:proofErr w:type="gramEnd"/>
-      <w:r>
-        <w:rPr>
-          <w:sz w:val="22"/>
-        </w:rPr>
-        <w:t xml:space="preserve"> order histories which they then be notified when period of time had passed and haven’t made any purchases. </w:t>
+        <w:t xml:space="preserve">The design implementation for the Retail Web Turnkey must have CRM and a booking service that keeps track of customers order histories which they then be notified when period of time had passed and haven’t made any purchases. </w:t>
       </w:r>
     </w:p>
     <w:p>
@@ -7309,48 +6894,30 @@
         <w:rPr>
           <w:sz w:val="24"/>
         </w:rPr>
-        <w:t xml:space="preserve">For this project, there are very few material requirements due to </w:t>
-      </w:r>
-      <w:proofErr w:type="spellStart"/>
-      <w:proofErr w:type="gramStart"/>
-      <w:r>
-        <w:rPr>
-          <w:sz w:val="24"/>
-        </w:rPr>
-        <w:t>it’s</w:t>
-      </w:r>
-      <w:proofErr w:type="spellEnd"/>
-      <w:proofErr w:type="gramEnd"/>
-      <w:r>
-        <w:rPr>
-          <w:sz w:val="24"/>
-        </w:rPr>
-        <w:t xml:space="preserve"> nature of being mostly research and implementation of already existing technologies. </w:t>
-      </w:r>
-    </w:p>
-    <w:p>
-      <w:pPr>
-        <w:spacing w:after="0"/>
-        <w:rPr>
-          <w:sz w:val="22"/>
-        </w:rPr>
-      </w:pPr>
-    </w:p>
-    <w:p>
-      <w:pPr>
-        <w:spacing w:after="0"/>
-        <w:rPr>
-          <w:sz w:val="22"/>
-        </w:rPr>
-      </w:pPr>
-      <w:proofErr w:type="spellStart"/>
+        <w:t xml:space="preserve">For this project, there are very few material requirements due to it’s nature of being mostly research and implementation of already existing technologies. </w:t>
+      </w:r>
+    </w:p>
+    <w:p>
+      <w:pPr>
+        <w:spacing w:after="0"/>
+        <w:rPr>
+          <w:sz w:val="22"/>
+        </w:rPr>
+      </w:pPr>
+    </w:p>
+    <w:p>
+      <w:pPr>
+        <w:spacing w:after="0"/>
+        <w:rPr>
+          <w:sz w:val="22"/>
+        </w:rPr>
+      </w:pPr>
       <w:r>
         <w:rPr>
           <w:sz w:val="22"/>
         </w:rPr>
         <w:t>GitHub</w:t>
       </w:r>
-      <w:proofErr w:type="spellEnd"/>
     </w:p>
     <w:p>
       <w:pPr>
@@ -7744,21 +7311,7 @@
         <w:rPr>
           <w:sz w:val="22"/>
         </w:rPr>
-        <w:t xml:space="preserve">During my time at </w:t>
-      </w:r>
-      <w:proofErr w:type="spellStart"/>
-      <w:r>
-        <w:rPr>
-          <w:sz w:val="22"/>
-        </w:rPr>
-        <w:t>WelTec</w:t>
-      </w:r>
-      <w:proofErr w:type="spellEnd"/>
-      <w:r>
-        <w:rPr>
-          <w:sz w:val="22"/>
-        </w:rPr>
-        <w:t xml:space="preserve">, I’ve learned a great deal about web technologies and programming, along with other IT skills, which I hope to implement and apply in this project. I hope that over the duration of this semester and project, I can work towards something which I can talk about during my future job hunting endeavourers. </w:t>
+        <w:t xml:space="preserve">During my time at WelTec, I’ve learned a great deal about web technologies and programming, along with other IT skills, which I hope to implement and apply in this project. I hope that over the duration of this semester and project, I can work towards something which I can talk about during my future job hunting endeavourers. </w:t>
       </w:r>
     </w:p>
     <w:p>
@@ -7958,20 +7511,7 @@
           <w:sz w:val="22"/>
         </w:rPr>
         <w:tab/>
-      </w:r>
-      <w:proofErr w:type="gramStart"/>
-      <w:r>
-        <w:rPr>
-          <w:sz w:val="22"/>
-        </w:rPr>
-        <w:t>The</w:t>
-      </w:r>
-      <w:proofErr w:type="gramEnd"/>
-      <w:r>
-        <w:rPr>
-          <w:sz w:val="22"/>
-        </w:rPr>
-        <w:t xml:space="preserve"> Village Cafe</w:t>
+        <w:t>The Village Cafe</w:t>
       </w:r>
     </w:p>
     <w:p>
@@ -8024,21 +7564,7 @@
         <w:rPr>
           <w:sz w:val="22"/>
         </w:rPr>
-        <w:t>Wellington Institute of Technology (</w:t>
-      </w:r>
-      <w:proofErr w:type="spellStart"/>
-      <w:r>
-        <w:rPr>
-          <w:sz w:val="22"/>
-        </w:rPr>
-        <w:t>WelTec</w:t>
-      </w:r>
-      <w:proofErr w:type="spellEnd"/>
-      <w:r>
-        <w:rPr>
-          <w:sz w:val="22"/>
-        </w:rPr>
-        <w:t>) 2013 – 2015, 2017 - (Ongoing)</w:t>
+        <w:t>Wellington Institute of Technology (WelTec) 2013 – 2015, 2017 - (Ongoing)</w:t>
       </w:r>
     </w:p>
     <w:p>
@@ -8068,19 +7594,11 @@
       <w:pPr>
         <w:spacing w:after="0"/>
       </w:pPr>
-      <w:proofErr w:type="spellStart"/>
-      <w:r>
-        <w:rPr>
-          <w:sz w:val="22"/>
-        </w:rPr>
-        <w:t>Kuranui</w:t>
-      </w:r>
-      <w:proofErr w:type="spellEnd"/>
-      <w:r>
-        <w:rPr>
-          <w:sz w:val="22"/>
-        </w:rPr>
-        <w:t xml:space="preserve"> College 2007 – 2011</w:t>
+      <w:r>
+        <w:rPr>
+          <w:sz w:val="22"/>
+        </w:rPr>
+        <w:t>Kuranui College 2007 – 2011</w:t>
       </w:r>
     </w:p>
     <w:p>
@@ -8265,17 +7783,8 @@
           <w:b/>
           <w:sz w:val="22"/>
         </w:rPr>
-        <w:t xml:space="preserve">Mark Gary </w:t>
-      </w:r>
-      <w:proofErr w:type="spellStart"/>
-      <w:r>
-        <w:rPr>
-          <w:b/>
-          <w:sz w:val="22"/>
-        </w:rPr>
-        <w:t>Omadto</w:t>
-      </w:r>
-      <w:proofErr w:type="spellEnd"/>
+        <w:t>Mark Gary Omadto</w:t>
+      </w:r>
       <w:r>
         <w:rPr>
           <w:sz w:val="22"/>
@@ -8377,21 +7886,7 @@
         <w:rPr>
           <w:sz w:val="22"/>
         </w:rPr>
-        <w:t xml:space="preserve">I enjoy watching movies, fishing, playing sports such as basketball, badminton and chess where I became a champion back when I was studying on </w:t>
-      </w:r>
-      <w:proofErr w:type="spellStart"/>
-      <w:r>
-        <w:rPr>
-          <w:sz w:val="22"/>
-        </w:rPr>
-        <w:t>Tawa</w:t>
-      </w:r>
-      <w:proofErr w:type="spellEnd"/>
-      <w:r>
-        <w:rPr>
-          <w:sz w:val="22"/>
-        </w:rPr>
-        <w:t xml:space="preserve"> College. I also enjoy playing the guitar, learning new instruments, such as drum and bass guitar. </w:t>
+        <w:t xml:space="preserve">I enjoy watching movies, fishing, playing sports such as basketball, badminton and chess where I became a champion back when I was studying on Tawa College. I also enjoy playing the guitar, learning new instruments, such as drum and bass guitar. </w:t>
       </w:r>
     </w:p>
     <w:p>
@@ -8478,16 +7973,8 @@
         <w:rPr>
           <w:sz w:val="22"/>
         </w:rPr>
-        <w:t xml:space="preserve">Experienced on how to use </w:t>
-      </w:r>
-      <w:proofErr w:type="spellStart"/>
-      <w:r>
-        <w:rPr>
-          <w:sz w:val="22"/>
-        </w:rPr>
-        <w:t>WampServer</w:t>
-      </w:r>
-      <w:proofErr w:type="spellEnd"/>
+        <w:t>Experienced on how to use WampServer</w:t>
+      </w:r>
     </w:p>
     <w:p>
       <w:pPr>
@@ -8632,15 +8119,8 @@
           <w:sz w:val="22"/>
         </w:rPr>
         <w:tab/>
-      </w:r>
-      <w:proofErr w:type="spellStart"/>
-      <w:r>
-        <w:rPr>
-          <w:sz w:val="22"/>
-        </w:rPr>
         <w:t>CrestClean</w:t>
       </w:r>
-      <w:proofErr w:type="spellEnd"/>
     </w:p>
     <w:p>
       <w:pPr>
@@ -8844,16 +8324,8 @@
           <w:sz w:val="22"/>
         </w:rPr>
         <w:tab/>
-        <w:t xml:space="preserve">Quest </w:t>
-      </w:r>
-      <w:proofErr w:type="spellStart"/>
-      <w:r>
-        <w:rPr>
-          <w:sz w:val="22"/>
-        </w:rPr>
-        <w:t>Petone</w:t>
-      </w:r>
-      <w:proofErr w:type="spellEnd"/>
+        <w:t>Quest Petone</w:t>
+      </w:r>
     </w:p>
     <w:p>
       <w:pPr>
@@ -8939,19 +8411,11 @@
           <w:sz w:val="22"/>
         </w:rPr>
       </w:pPr>
-      <w:proofErr w:type="spellStart"/>
-      <w:r>
-        <w:rPr>
-          <w:sz w:val="22"/>
-        </w:rPr>
-        <w:t>Weltec</w:t>
-      </w:r>
-      <w:proofErr w:type="spellEnd"/>
-      <w:r>
-        <w:rPr>
-          <w:sz w:val="22"/>
-        </w:rPr>
-        <w:t xml:space="preserve"> (Wellington Institute of Technology)</w:t>
+      <w:r>
+        <w:rPr>
+          <w:sz w:val="22"/>
+        </w:rPr>
+        <w:t>Weltec (Wellington Institute of Technology)</w:t>
       </w:r>
     </w:p>
     <w:p>
@@ -9007,19 +8471,11 @@
           <w:sz w:val="22"/>
         </w:rPr>
       </w:pPr>
-      <w:proofErr w:type="spellStart"/>
-      <w:r>
-        <w:rPr>
-          <w:sz w:val="22"/>
-        </w:rPr>
-        <w:t>Tawa</w:t>
-      </w:r>
-      <w:proofErr w:type="spellEnd"/>
-      <w:r>
-        <w:rPr>
-          <w:sz w:val="22"/>
-        </w:rPr>
-        <w:t xml:space="preserve"> College Wellington 2009 – 2012</w:t>
+      <w:r>
+        <w:rPr>
+          <w:sz w:val="22"/>
+        </w:rPr>
+        <w:t>Tawa College Wellington 2009 – 2012</w:t>
       </w:r>
     </w:p>
     <w:p>
@@ -9096,23 +8552,7 @@
           <w:b/>
           <w:sz w:val="22"/>
         </w:rPr>
-        <w:t xml:space="preserve">Tom Jnr </w:t>
-      </w:r>
-      <w:proofErr w:type="spellStart"/>
-      <w:r>
-        <w:rPr>
-          <w:b/>
-          <w:sz w:val="22"/>
-        </w:rPr>
-        <w:t>Misikea</w:t>
-      </w:r>
-      <w:proofErr w:type="spellEnd"/>
-      <w:r>
-        <w:rPr>
-          <w:b/>
-          <w:sz w:val="22"/>
-        </w:rPr>
-        <w:t xml:space="preserve"> </w:t>
+        <w:t xml:space="preserve">Tom Jnr Misikea </w:t>
       </w:r>
       <w:r>
         <w:rPr>
@@ -9175,21 +8615,7 @@
         <w:rPr>
           <w:sz w:val="22"/>
         </w:rPr>
-        <w:t xml:space="preserve">Throughout the years been at </w:t>
-      </w:r>
-      <w:proofErr w:type="spellStart"/>
-      <w:r>
-        <w:rPr>
-          <w:sz w:val="22"/>
-        </w:rPr>
-        <w:t>Weltec</w:t>
-      </w:r>
-      <w:proofErr w:type="spellEnd"/>
-      <w:r>
-        <w:rPr>
-          <w:sz w:val="22"/>
-        </w:rPr>
-        <w:t xml:space="preserve"> has helped me gained knowledge and prepared me to work together on this project with other members on the team. I am looking forward to working with the members in the group and learning new skills on how to be an effective leader throughout this project. A great opportunity to develop and challenge my knowledge and prepare me for what’s out there.</w:t>
+        <w:t>Throughout the years been at Weltec has helped me gained knowledge and prepared me to work together on this project with other members on the team. I am looking forward to working with the members in the group and learning new skills on how to be an effective leader throughout this project. A great opportunity to develop and challenge my knowledge and prepare me for what’s out there.</w:t>
       </w:r>
     </w:p>
     <w:p>
@@ -9342,16 +8768,8 @@
         <w:rPr>
           <w:sz w:val="22"/>
         </w:rPr>
-        <w:t xml:space="preserve">Experienced on how to use </w:t>
-      </w:r>
-      <w:proofErr w:type="spellStart"/>
-      <w:r>
-        <w:rPr>
-          <w:sz w:val="22"/>
-        </w:rPr>
-        <w:t>WampServer</w:t>
-      </w:r>
-      <w:proofErr w:type="spellEnd"/>
+        <w:t>Experienced on how to use WampServer</w:t>
+      </w:r>
     </w:p>
     <w:p>
       <w:pPr>
@@ -9535,21 +8953,7 @@
         <w:rPr>
           <w:sz w:val="22"/>
         </w:rPr>
-        <w:t xml:space="preserve">Warehouse </w:t>
-      </w:r>
-      <w:proofErr w:type="spellStart"/>
-      <w:r>
-        <w:rPr>
-          <w:sz w:val="22"/>
-        </w:rPr>
-        <w:t>Petone</w:t>
-      </w:r>
-      <w:proofErr w:type="spellEnd"/>
-      <w:r>
-        <w:rPr>
-          <w:sz w:val="22"/>
-        </w:rPr>
-        <w:t xml:space="preserve"> (Night Shift Team leader)</w:t>
+        <w:t>Warehouse Petone (Night Shift Team leader)</w:t>
       </w:r>
       <w:r>
         <w:rPr>
@@ -9722,19 +9126,11 @@
           <w:sz w:val="22"/>
         </w:rPr>
       </w:pPr>
-      <w:proofErr w:type="spellStart"/>
-      <w:r>
-        <w:rPr>
-          <w:sz w:val="22"/>
-        </w:rPr>
-        <w:t>Weltec</w:t>
-      </w:r>
-      <w:proofErr w:type="spellEnd"/>
-      <w:r>
-        <w:rPr>
-          <w:sz w:val="22"/>
-        </w:rPr>
-        <w:t xml:space="preserve"> (Wellington Institute of Technology)</w:t>
+      <w:r>
+        <w:rPr>
+          <w:sz w:val="22"/>
+        </w:rPr>
+        <w:t>Weltec (Wellington Institute of Technology)</w:t>
       </w:r>
     </w:p>
     <w:p>
@@ -10086,29 +9482,7 @@
           <w:sz w:val="22"/>
           <w:szCs w:val="22"/>
         </w:rPr>
-        <w:t xml:space="preserve">All parties agree that this project is conducted on a best efforts basis, and the Project Team or </w:t>
-      </w:r>
-      <w:proofErr w:type="spellStart"/>
-      <w:r>
-        <w:rPr>
-          <w:rFonts w:ascii="Arial" w:hAnsi="Arial" w:cs="Arial"/>
-          <w:i/>
-          <w:iCs/>
-          <w:sz w:val="22"/>
-          <w:szCs w:val="22"/>
-        </w:rPr>
-        <w:t>WelTec</w:t>
-      </w:r>
-      <w:proofErr w:type="spellEnd"/>
-      <w:r>
-        <w:rPr>
-          <w:rFonts w:ascii="Arial" w:hAnsi="Arial" w:cs="Arial"/>
-          <w:i/>
-          <w:iCs/>
-          <w:sz w:val="22"/>
-          <w:szCs w:val="22"/>
-        </w:rPr>
-        <w:t xml:space="preserve"> do not accept liability for the performance of this agreement.  The project client agrees that they have read and understood the ‘Client Briefing’ document with regard to responsibilities and obligations.</w:t>
+        <w:t>All parties agree that this project is conducted on a best efforts basis, and the Project Team or WelTec do not accept liability for the performance of this agreement.  The project client agrees that they have read and understood the ‘Client Briefing’ document with regard to responsibilities and obligations.</w:t>
       </w:r>
     </w:p>
     <w:p>
@@ -10350,7 +9724,6 @@
           <w:lang w:val="en-GB"/>
         </w:rPr>
       </w:pPr>
-      <w:proofErr w:type="gramStart"/>
       <w:r>
         <w:rPr>
           <w:rFonts w:ascii="Arial" w:hAnsi="Arial" w:cs="Arial"/>
@@ -10361,20 +9734,7 @@
           <w:szCs w:val="22"/>
           <w:lang w:val="en-GB"/>
         </w:rPr>
-        <w:t>may</w:t>
-      </w:r>
-      <w:proofErr w:type="gramEnd"/>
-      <w:r>
-        <w:rPr>
-          <w:rFonts w:ascii="Arial" w:hAnsi="Arial" w:cs="Arial"/>
-          <w:i/>
-          <w:iCs/>
-          <w:spacing w:val="-3"/>
-          <w:sz w:val="22"/>
-          <w:szCs w:val="22"/>
-          <w:lang w:val="en-GB"/>
-        </w:rPr>
-        <w:t xml:space="preserve"> choose to mark information as ‘confidential’ where necessary.</w:t>
+        <w:t>may choose to mark information as ‘confidential’ where necessary.</w:t>
       </w:r>
     </w:p>
     <w:p>
@@ -10450,73 +9810,7 @@
           <w:szCs w:val="22"/>
           <w:lang w:val="en-AU"/>
         </w:rPr>
-        <w:t xml:space="preserve">The client agrees that, in cases where the project concept, process, specification or any other proposal was devised by </w:t>
-      </w:r>
-      <w:proofErr w:type="spellStart"/>
-      <w:r>
-        <w:rPr>
-          <w:rFonts w:ascii="Arial" w:hAnsi="Arial" w:cs="Arial"/>
-          <w:i/>
-          <w:sz w:val="22"/>
-          <w:szCs w:val="22"/>
-          <w:lang w:val="en-AU"/>
-        </w:rPr>
-        <w:t>WelTec’s</w:t>
-      </w:r>
-      <w:proofErr w:type="spellEnd"/>
-      <w:r>
-        <w:rPr>
-          <w:rFonts w:ascii="Arial" w:hAnsi="Arial" w:cs="Arial"/>
-          <w:i/>
-          <w:sz w:val="22"/>
-          <w:szCs w:val="22"/>
-          <w:lang w:val="en-AU"/>
-        </w:rPr>
-        <w:t xml:space="preserve"> staff or students, and the implementation or extension of the results of the project are expected/speculated to generate commercial returns (IP, trademarks, licenses, </w:t>
-      </w:r>
-      <w:proofErr w:type="spellStart"/>
-      <w:r>
-        <w:rPr>
-          <w:rFonts w:ascii="Arial" w:hAnsi="Arial" w:cs="Arial"/>
-          <w:i/>
-          <w:sz w:val="22"/>
-          <w:szCs w:val="22"/>
-          <w:lang w:val="en-AU"/>
-        </w:rPr>
-        <w:t>etc</w:t>
-      </w:r>
-      <w:proofErr w:type="spellEnd"/>
-      <w:r>
-        <w:rPr>
-          <w:rFonts w:ascii="Arial" w:hAnsi="Arial" w:cs="Arial"/>
-          <w:i/>
-          <w:sz w:val="22"/>
-          <w:szCs w:val="22"/>
-          <w:lang w:val="en-AU"/>
-        </w:rPr>
-        <w:t xml:space="preserve">), an agreement covering benefit sharing is required, in all other situations the Client owns the Intellectual Property of the work undertaken. This agreement will be made between </w:t>
-      </w:r>
-      <w:proofErr w:type="spellStart"/>
-      <w:r>
-        <w:rPr>
-          <w:rFonts w:ascii="Arial" w:hAnsi="Arial" w:cs="Arial"/>
-          <w:i/>
-          <w:sz w:val="22"/>
-          <w:szCs w:val="22"/>
-          <w:lang w:val="en-AU"/>
-        </w:rPr>
-        <w:t>WelTec</w:t>
-      </w:r>
-      <w:proofErr w:type="spellEnd"/>
-      <w:r>
-        <w:rPr>
-          <w:rFonts w:ascii="Arial" w:hAnsi="Arial" w:cs="Arial"/>
-          <w:i/>
-          <w:sz w:val="22"/>
-          <w:szCs w:val="22"/>
-          <w:lang w:val="en-AU"/>
-        </w:rPr>
-        <w:t xml:space="preserve"> and the industry partner. The Student and supervisor of the project will bring this to the notice of the R and E office. </w:t>
+        <w:t xml:space="preserve">The client agrees that, in cases where the project concept, process, specification or any other proposal was devised by WelTec’s staff or students, and the implementation or extension of the results of the project are expected/speculated to generate commercial returns (IP, trademarks, licenses, etc), an agreement covering benefit sharing is required, in all other situations the Client owns the Intellectual Property of the work undertaken. This agreement will be made between WelTec and the industry partner. The Student and supervisor of the project will bring this to the notice of the R and E office. </w:t>
       </w:r>
     </w:p>
     <w:p>
@@ -11238,17 +10532,8 @@
           <w:sz w:val="22"/>
           <w:szCs w:val="22"/>
         </w:rPr>
-        <w:t xml:space="preserve"> </w:t>
-      </w:r>
-      <w:proofErr w:type="spellStart"/>
-      <w:r>
-        <w:rPr>
-          <w:sz w:val="22"/>
-          <w:szCs w:val="22"/>
-        </w:rPr>
-        <w:t>Omadto</w:t>
-      </w:r>
-      <w:proofErr w:type="spellEnd"/>
+        <w:t xml:space="preserve"> Omadto</w:t>
+      </w:r>
       <w:r>
         <w:rPr>
           <w:sz w:val="22"/>
@@ -11478,17 +10763,8 @@
           <w:sz w:val="22"/>
           <w:szCs w:val="22"/>
         </w:rPr>
-        <w:t xml:space="preserve">Tom </w:t>
-      </w:r>
-      <w:proofErr w:type="spellStart"/>
-      <w:r>
-        <w:rPr>
-          <w:sz w:val="22"/>
-          <w:szCs w:val="22"/>
-        </w:rPr>
-        <w:t>Misikea</w:t>
-      </w:r>
-      <w:proofErr w:type="spellEnd"/>
+        <w:t>Tom Misikea</w:t>
+      </w:r>
       <w:r>
         <w:rPr>
           <w:sz w:val="22"/>
@@ -11562,23 +10838,13 @@
         </w:rPr>
         <w:t xml:space="preserve">Ambler, S. (2005) </w:t>
       </w:r>
-      <w:proofErr w:type="gramStart"/>
       <w:r>
         <w:rPr>
           <w:i/>
           <w:iCs/>
           <w:sz w:val="22"/>
         </w:rPr>
-        <w:t>The</w:t>
-      </w:r>
-      <w:proofErr w:type="gramEnd"/>
-      <w:r>
-        <w:rPr>
-          <w:i/>
-          <w:iCs/>
-          <w:sz w:val="22"/>
-        </w:rPr>
-        <w:t xml:space="preserve"> Agile Unified Process (AUP)</w:t>
+        <w:t>The Agile Unified Process (AUP)</w:t>
       </w:r>
       <w:r>
         <w:rPr>
@@ -11622,37 +10888,19 @@
       <w:pPr>
         <w:spacing w:after="0"/>
       </w:pPr>
-      <w:proofErr w:type="spellStart"/>
-      <w:r>
-        <w:rPr>
-          <w:sz w:val="22"/>
-        </w:rPr>
-        <w:t>Alhir</w:t>
-      </w:r>
-      <w:proofErr w:type="spellEnd"/>
-      <w:r>
-        <w:rPr>
-          <w:sz w:val="22"/>
-        </w:rPr>
-        <w:t xml:space="preserve">, S. S. (2005) </w:t>
-      </w:r>
-      <w:proofErr w:type="gramStart"/>
+      <w:r>
+        <w:rPr>
+          <w:sz w:val="22"/>
+        </w:rPr>
+        <w:t xml:space="preserve">Alhir, S. S. (2005) </w:t>
+      </w:r>
       <w:r>
         <w:rPr>
           <w:i/>
           <w:iCs/>
           <w:sz w:val="22"/>
         </w:rPr>
-        <w:t>The</w:t>
-      </w:r>
-      <w:proofErr w:type="gramEnd"/>
-      <w:r>
-        <w:rPr>
-          <w:i/>
-          <w:iCs/>
-          <w:sz w:val="22"/>
-        </w:rPr>
-        <w:t xml:space="preserve"> Agile Unified Process (AUP)</w:t>
+        <w:t>The Agile Unified Process (AUP)</w:t>
       </w:r>
       <w:r>
         <w:rPr>
@@ -11696,19 +10944,11 @@
       <w:pPr>
         <w:spacing w:after="0"/>
       </w:pPr>
-      <w:proofErr w:type="spellStart"/>
-      <w:r>
-        <w:rPr>
-          <w:sz w:val="22"/>
-        </w:rPr>
-        <w:t>McEvoy</w:t>
-      </w:r>
-      <w:proofErr w:type="spellEnd"/>
-      <w:r>
-        <w:rPr>
-          <w:sz w:val="22"/>
-        </w:rPr>
-        <w:t xml:space="preserve">, M. (2016) </w:t>
+      <w:r>
+        <w:rPr>
+          <w:sz w:val="22"/>
+        </w:rPr>
+        <w:t xml:space="preserve">McEvoy, M. (2016) </w:t>
       </w:r>
       <w:r>
         <w:rPr>
@@ -11841,16 +11081,8 @@
         <w:rPr>
           <w:sz w:val="22"/>
         </w:rPr>
-        <w:t xml:space="preserve">Gantt </w:t>
-      </w:r>
-      <w:proofErr w:type="gramStart"/>
-      <w:r>
-        <w:rPr>
-          <w:sz w:val="22"/>
-        </w:rPr>
-        <w:t>Chart</w:t>
-      </w:r>
-      <w:proofErr w:type="gramEnd"/>
+        <w:t>Gantt Chart</w:t>
+      </w:r>
     </w:p>
     <w:p>
       <w:pPr>
@@ -11919,6 +11151,7 @@
         <w:docPartUnique/>
       </w:docPartObj>
     </w:sdtPr>
+    <w:sdtEndPr/>
     <w:sdtContent>
       <w:sdt>
         <w:sdtPr>
@@ -11928,16 +11161,15 @@
             <w:docPartUnique/>
           </w:docPartObj>
         </w:sdtPr>
+        <w:sdtEndPr/>
         <w:sdtContent>
           <w:p>
             <w:pPr>
               <w:pStyle w:val="Footer"/>
             </w:pPr>
-            <w:proofErr w:type="spellStart"/>
             <w:r>
               <w:t>RWT_Proposal</w:t>
             </w:r>
-            <w:proofErr w:type="spellEnd"/>
             <w:r>
               <w:tab/>
             </w:r>
@@ -25761,7 +24993,7 @@
 </file>
 
 <file path=customXml/itemProps1.xml><?xml version="1.0" encoding="utf-8"?>
-<ds:datastoreItem xmlns:ds="http://schemas.openxmlformats.org/officeDocument/2006/customXml" ds:itemID="{FE9797ED-D6A1-4A2E-B9F2-B5AA50324BEB}">
+<ds:datastoreItem xmlns:ds="http://schemas.openxmlformats.org/officeDocument/2006/customXml" ds:itemID="{B8270031-EF15-4DD4-AAC2-9B6D58461522}">
   <ds:schemaRefs>
     <ds:schemaRef ds:uri="http://schemas.openxmlformats.org/officeDocument/2006/bibliography"/>
   </ds:schemaRefs>

</xml_diff>

<commit_message>
This is out final proposal
</commit_message>
<xml_diff>
--- a/text_docs/RWT_Proposal.docx
+++ b/text_docs/RWT_Proposal.docx
@@ -430,44 +430,22 @@
         <w:rPr>
           <w:sz w:val="24"/>
         </w:rPr>
-        <w:t xml:space="preserve">Mark Gary </w:t>
-      </w:r>
-      <w:proofErr w:type="spellStart"/>
-      <w:r>
+        <w:t xml:space="preserve">Mark Gary Omadto </w:t>
+      </w:r>
+    </w:p>
+    <w:p>
+      <w:pPr>
+        <w:spacing w:after="0" w:line="360" w:lineRule="auto"/>
         <w:rPr>
           <w:sz w:val="24"/>
         </w:rPr>
-        <w:t>Omadto</w:t>
-      </w:r>
-      <w:proofErr w:type="spellEnd"/>
+      </w:pPr>
       <w:r>
         <w:rPr>
           <w:sz w:val="24"/>
         </w:rPr>
-        <w:t xml:space="preserve"> </w:t>
-      </w:r>
-    </w:p>
-    <w:p>
-      <w:pPr>
-        <w:spacing w:after="0" w:line="360" w:lineRule="auto"/>
-        <w:rPr>
-          <w:sz w:val="24"/>
-        </w:rPr>
-      </w:pPr>
-      <w:r>
-        <w:rPr>
-          <w:sz w:val="24"/>
-        </w:rPr>
-        <w:t xml:space="preserve">Tom </w:t>
-      </w:r>
-      <w:proofErr w:type="spellStart"/>
-      <w:r>
-        <w:rPr>
-          <w:sz w:val="24"/>
-        </w:rPr>
-        <w:t>Misikea</w:t>
-      </w:r>
-      <w:proofErr w:type="spellEnd"/>
+        <w:t>Tom Misikea</w:t>
+      </w:r>
     </w:p>
     <w:p>
       <w:pPr>
@@ -672,366 +650,238 @@
           <w:lang w:val="en-US"/>
         </w:rPr>
       </w:pPr>
-      <w:proofErr w:type="spellStart"/>
       <w:r>
         <w:rPr>
           <w:sz w:val="22"/>
           <w:szCs w:val="22"/>
           <w:lang w:val="en-US"/>
         </w:rPr>
-        <w:t>Organisation</w:t>
-      </w:r>
-      <w:proofErr w:type="spellEnd"/>
-      <w:r>
+        <w:t>Organisation of Project …………………………………………………………………………………………………………. 10</w:t>
+      </w:r>
+    </w:p>
+    <w:p>
+      <w:pPr>
         <w:rPr>
           <w:sz w:val="22"/>
           <w:szCs w:val="22"/>
           <w:lang w:val="en-US"/>
         </w:rPr>
-        <w:t xml:space="preserve"> of Project …………………………………………………………………………………………………………. 10</w:t>
-      </w:r>
-    </w:p>
-    <w:p>
-      <w:pPr>
+      </w:pPr>
+      <w:r>
         <w:rPr>
           <w:sz w:val="22"/>
           <w:szCs w:val="22"/>
           <w:lang w:val="en-US"/>
         </w:rPr>
-      </w:pPr>
-      <w:r>
+        <w:tab/>
+        <w:t>RACI Chart ………………………………………………………………………………………………………… 10</w:t>
+      </w:r>
+    </w:p>
+    <w:p>
+      <w:pPr>
         <w:rPr>
           <w:sz w:val="22"/>
           <w:szCs w:val="22"/>
           <w:lang w:val="en-US"/>
         </w:rPr>
-        <w:tab/>
-        <w:t>RACI Chart ………………………………………………………………………………………………………… 10</w:t>
-      </w:r>
-    </w:p>
-    <w:p>
-      <w:pPr>
+      </w:pPr>
+      <w:r>
         <w:rPr>
           <w:sz w:val="22"/>
           <w:szCs w:val="22"/>
           <w:lang w:val="en-US"/>
         </w:rPr>
-      </w:pPr>
-      <w:r>
+        <w:t>Management ………………………………………………………………………………………………………………………… 11</w:t>
+      </w:r>
+    </w:p>
+    <w:p>
+      <w:pPr>
         <w:rPr>
           <w:sz w:val="22"/>
           <w:szCs w:val="22"/>
           <w:lang w:val="en-US"/>
         </w:rPr>
-        <w:t>Management ………………………………………………………………………………………………………………………… 11</w:t>
-      </w:r>
-    </w:p>
-    <w:p>
-      <w:pPr>
+      </w:pPr>
+      <w:r>
         <w:rPr>
           <w:sz w:val="22"/>
           <w:szCs w:val="22"/>
           <w:lang w:val="en-US"/>
         </w:rPr>
-      </w:pPr>
-      <w:r>
+        <w:t>Plans and Procedures ……………………………………………………………………………………………………………. 12</w:t>
+      </w:r>
+    </w:p>
+    <w:p>
+      <w:pPr>
         <w:rPr>
           <w:sz w:val="22"/>
           <w:szCs w:val="22"/>
           <w:lang w:val="en-US"/>
         </w:rPr>
-        <w:t>Plans and Procedures ……………………………………………………………………………………………………………. 12</w:t>
-      </w:r>
-    </w:p>
-    <w:p>
-      <w:pPr>
+      </w:pPr>
+      <w:r>
         <w:rPr>
           <w:sz w:val="22"/>
           <w:szCs w:val="22"/>
           <w:lang w:val="en-US"/>
         </w:rPr>
-      </w:pPr>
-      <w:r>
+        <w:t>Staff ………………………………………………………………………………………………………………………………………. 12</w:t>
+      </w:r>
+    </w:p>
+    <w:p>
+      <w:pPr>
         <w:rPr>
           <w:sz w:val="22"/>
           <w:szCs w:val="22"/>
           <w:lang w:val="en-US"/>
         </w:rPr>
-        <w:t>Staff ………………………………………………………………………………………………………………………………………. 12</w:t>
-      </w:r>
-    </w:p>
-    <w:p>
-      <w:pPr>
+      </w:pPr>
+      <w:r>
         <w:rPr>
           <w:sz w:val="22"/>
           <w:szCs w:val="22"/>
           <w:lang w:val="en-US"/>
         </w:rPr>
-      </w:pPr>
-      <w:r>
+        <w:t>Deliverables ………………………………………………………………………………………………………………………….. 12</w:t>
+      </w:r>
+    </w:p>
+    <w:p>
+      <w:pPr>
         <w:rPr>
           <w:sz w:val="22"/>
           <w:szCs w:val="22"/>
           <w:lang w:val="en-US"/>
         </w:rPr>
-        <w:t>Deliverables ………………………………………………………………………………………………………………………….. 12</w:t>
-      </w:r>
-    </w:p>
-    <w:p>
-      <w:pPr>
+      </w:pPr>
+      <w:r>
         <w:rPr>
           <w:sz w:val="22"/>
           <w:szCs w:val="22"/>
           <w:lang w:val="en-US"/>
         </w:rPr>
-      </w:pPr>
-      <w:r>
+        <w:t>Relevant Background Information ………………………………………………………………………………………… 13</w:t>
+      </w:r>
+    </w:p>
+    <w:p>
+      <w:pPr>
         <w:rPr>
           <w:sz w:val="22"/>
           <w:szCs w:val="22"/>
           <w:lang w:val="en-US"/>
         </w:rPr>
-        <w:t>Relevant Background Information ………………………………………………………………………………………… 13</w:t>
-      </w:r>
-    </w:p>
-    <w:p>
-      <w:pPr>
+      </w:pPr>
+      <w:r>
         <w:rPr>
           <w:sz w:val="22"/>
           <w:szCs w:val="22"/>
           <w:lang w:val="en-US"/>
         </w:rPr>
-      </w:pPr>
-      <w:r>
+        <w:t>Resources …………………………………………………………………………………………………………………………….. 13</w:t>
+      </w:r>
+    </w:p>
+    <w:p>
+      <w:pPr>
         <w:rPr>
           <w:sz w:val="22"/>
           <w:szCs w:val="22"/>
           <w:lang w:val="en-US"/>
         </w:rPr>
-        <w:t>Resources …………………………………………………………………………………………………………………………….. 13</w:t>
-      </w:r>
-    </w:p>
-    <w:p>
-      <w:pPr>
+      </w:pPr>
+      <w:r>
         <w:rPr>
           <w:sz w:val="22"/>
           <w:szCs w:val="22"/>
           <w:lang w:val="en-US"/>
         </w:rPr>
-      </w:pPr>
-      <w:r>
+        <w:t>Resumes ( CVs ) …………………………………………………………………………………………………………………….. 14</w:t>
+      </w:r>
+    </w:p>
+    <w:p>
+      <w:pPr>
         <w:rPr>
           <w:sz w:val="22"/>
           <w:szCs w:val="22"/>
           <w:lang w:val="en-US"/>
         </w:rPr>
-        <w:t xml:space="preserve">Resumes </w:t>
-      </w:r>
-      <w:proofErr w:type="gramStart"/>
+      </w:pPr>
       <w:r>
         <w:rPr>
           <w:sz w:val="22"/>
           <w:szCs w:val="22"/>
           <w:lang w:val="en-US"/>
         </w:rPr>
-        <w:t>( CVs</w:t>
-      </w:r>
-      <w:proofErr w:type="gramEnd"/>
-      <w:r>
+        <w:tab/>
+        <w:t>James Owens Resume .……………………………………………………………………………………… 14</w:t>
+      </w:r>
+    </w:p>
+    <w:p>
+      <w:pPr>
         <w:rPr>
           <w:sz w:val="22"/>
           <w:szCs w:val="22"/>
           <w:lang w:val="en-US"/>
         </w:rPr>
-        <w:t xml:space="preserve"> ) …………………………………………………………………………………………………………………….. 14</w:t>
-      </w:r>
-    </w:p>
-    <w:p>
-      <w:pPr>
+      </w:pPr>
+      <w:r>
         <w:rPr>
           <w:sz w:val="22"/>
           <w:szCs w:val="22"/>
           <w:lang w:val="en-US"/>
         </w:rPr>
-      </w:pPr>
-      <w:r>
+        <w:tab/>
+        <w:t>Mark Gary Omadto Resume .…………………………………………………………………………….. 15</w:t>
+      </w:r>
+    </w:p>
+    <w:p>
+      <w:pPr>
         <w:rPr>
           <w:sz w:val="22"/>
           <w:szCs w:val="22"/>
           <w:lang w:val="en-US"/>
         </w:rPr>
-        <w:tab/>
-        <w:t xml:space="preserve">James Owens </w:t>
-      </w:r>
-      <w:proofErr w:type="gramStart"/>
+      </w:pPr>
       <w:r>
         <w:rPr>
           <w:sz w:val="22"/>
           <w:szCs w:val="22"/>
           <w:lang w:val="en-US"/>
         </w:rPr>
-        <w:t>Resume .</w:t>
-      </w:r>
-      <w:proofErr w:type="gramEnd"/>
-      <w:r>
+        <w:tab/>
+        <w:t>Tom Misikea Resume .……………………………………………………………………………………….. 16</w:t>
+      </w:r>
+    </w:p>
+    <w:p>
+      <w:pPr>
         <w:rPr>
           <w:sz w:val="22"/>
           <w:szCs w:val="22"/>
           <w:lang w:val="en-US"/>
         </w:rPr>
-        <w:t>……………………………………………………………………………………… 14</w:t>
-      </w:r>
-    </w:p>
-    <w:p>
-      <w:pPr>
+      </w:pPr>
+      <w:r>
         <w:rPr>
           <w:sz w:val="22"/>
           <w:szCs w:val="22"/>
           <w:lang w:val="en-US"/>
         </w:rPr>
-      </w:pPr>
-      <w:r>
+        <w:t>Client Acceptance ………………………………………………………………………………………………………………….. 17</w:t>
+      </w:r>
+    </w:p>
+    <w:p>
+      <w:pPr>
         <w:rPr>
           <w:sz w:val="22"/>
           <w:szCs w:val="22"/>
           <w:lang w:val="en-US"/>
         </w:rPr>
-        <w:tab/>
-        <w:t xml:space="preserve">Mark Gary </w:t>
-      </w:r>
-      <w:proofErr w:type="spellStart"/>
+      </w:pPr>
       <w:r>
         <w:rPr>
           <w:sz w:val="22"/>
           <w:szCs w:val="22"/>
           <w:lang w:val="en-US"/>
         </w:rPr>
-        <w:t>Omadto</w:t>
-      </w:r>
-      <w:proofErr w:type="spellEnd"/>
-      <w:r>
-        <w:rPr>
-          <w:sz w:val="22"/>
-          <w:szCs w:val="22"/>
-          <w:lang w:val="en-US"/>
-        </w:rPr>
-        <w:t xml:space="preserve"> </w:t>
-      </w:r>
-      <w:proofErr w:type="gramStart"/>
-      <w:r>
-        <w:rPr>
-          <w:sz w:val="22"/>
-          <w:szCs w:val="22"/>
-          <w:lang w:val="en-US"/>
-        </w:rPr>
-        <w:t>Resume .</w:t>
-      </w:r>
-      <w:proofErr w:type="gramEnd"/>
-      <w:r>
-        <w:rPr>
-          <w:sz w:val="22"/>
-          <w:szCs w:val="22"/>
-          <w:lang w:val="en-US"/>
-        </w:rPr>
-        <w:t>…………………………………………………………………………….. 15</w:t>
-      </w:r>
-    </w:p>
-    <w:p>
-      <w:pPr>
-        <w:rPr>
-          <w:sz w:val="22"/>
-          <w:szCs w:val="22"/>
-          <w:lang w:val="en-US"/>
-        </w:rPr>
-      </w:pPr>
-      <w:r>
-        <w:rPr>
-          <w:sz w:val="22"/>
-          <w:szCs w:val="22"/>
-          <w:lang w:val="en-US"/>
-        </w:rPr>
-        <w:tab/>
-        <w:t xml:space="preserve">Tom </w:t>
-      </w:r>
-      <w:proofErr w:type="spellStart"/>
-      <w:r>
-        <w:rPr>
-          <w:sz w:val="22"/>
-          <w:szCs w:val="22"/>
-          <w:lang w:val="en-US"/>
-        </w:rPr>
-        <w:t>Misikea</w:t>
-      </w:r>
-      <w:proofErr w:type="spellEnd"/>
-      <w:r>
-        <w:rPr>
-          <w:sz w:val="22"/>
-          <w:szCs w:val="22"/>
-          <w:lang w:val="en-US"/>
-        </w:rPr>
-        <w:t xml:space="preserve"> </w:t>
-      </w:r>
-      <w:proofErr w:type="gramStart"/>
-      <w:r>
-        <w:rPr>
-          <w:sz w:val="22"/>
-          <w:szCs w:val="22"/>
-          <w:lang w:val="en-US"/>
-        </w:rPr>
-        <w:t>Resume .</w:t>
-      </w:r>
-      <w:proofErr w:type="gramEnd"/>
-      <w:r>
-        <w:rPr>
-          <w:sz w:val="22"/>
-          <w:szCs w:val="22"/>
-          <w:lang w:val="en-US"/>
-        </w:rPr>
-        <w:t>……………………………………………………………………………………….. 16</w:t>
-      </w:r>
-    </w:p>
-    <w:p>
-      <w:pPr>
-        <w:rPr>
-          <w:sz w:val="22"/>
-          <w:szCs w:val="22"/>
-          <w:lang w:val="en-US"/>
-        </w:rPr>
-      </w:pPr>
-      <w:r>
-        <w:rPr>
-          <w:sz w:val="22"/>
-          <w:szCs w:val="22"/>
-          <w:lang w:val="en-US"/>
-        </w:rPr>
-        <w:t>Client Acceptance ………………………………………………………………………………………………………………….. 17</w:t>
-      </w:r>
-    </w:p>
-    <w:p>
-      <w:pPr>
-        <w:rPr>
-          <w:sz w:val="22"/>
-          <w:szCs w:val="22"/>
-          <w:lang w:val="en-US"/>
-        </w:rPr>
-      </w:pPr>
-      <w:proofErr w:type="gramStart"/>
-      <w:r>
-        <w:rPr>
-          <w:sz w:val="22"/>
-          <w:szCs w:val="22"/>
-          <w:lang w:val="en-US"/>
-        </w:rPr>
-        <w:t>References .</w:t>
-      </w:r>
-      <w:proofErr w:type="gramEnd"/>
-      <w:r>
-        <w:rPr>
-          <w:sz w:val="22"/>
-          <w:szCs w:val="22"/>
-          <w:lang w:val="en-US"/>
-        </w:rPr>
-        <w:t>……………………………………………………………………………………………………………………………. 18</w:t>
+        <w:t>References .……………………………………………………………………………………………………………………………. 18</w:t>
       </w:r>
     </w:p>
     <w:p>
@@ -1334,23 +1184,7 @@
         <w:rPr>
           <w:sz w:val="22"/>
         </w:rPr>
-        <w:t xml:space="preserve">The risks of the project are minimal, in that the only value at stake is the project team’s time. Cost is not an important factor, as there is no financial investment in the project which depends on </w:t>
-      </w:r>
-      <w:proofErr w:type="spellStart"/>
-      <w:proofErr w:type="gramStart"/>
-      <w:r>
-        <w:rPr>
-          <w:sz w:val="22"/>
-        </w:rPr>
-        <w:t>it’s</w:t>
-      </w:r>
-      <w:proofErr w:type="spellEnd"/>
-      <w:proofErr w:type="gramEnd"/>
-      <w:r>
-        <w:rPr>
-          <w:sz w:val="22"/>
-        </w:rPr>
-        <w:t xml:space="preserve"> completion. </w:t>
+        <w:t xml:space="preserve">The risks of the project are minimal, in that the only value at stake is the project team’s time. Cost is not an important factor, as there is no financial investment in the project which depends on it’s completion. </w:t>
       </w:r>
     </w:p>
     <w:p>
@@ -1643,24 +1477,8 @@
           <w:b/>
           <w:sz w:val="24"/>
         </w:rPr>
-        <w:t>Re</w:t>
-      </w:r>
-      <w:r>
-        <w:rPr>
-          <w:b/>
-          <w:sz w:val="24"/>
-        </w:rPr>
-        <w:t xml:space="preserve">za </w:t>
-      </w:r>
-      <w:proofErr w:type="spellStart"/>
-      <w:r>
-        <w:rPr>
-          <w:b/>
-          <w:sz w:val="24"/>
-        </w:rPr>
-        <w:t>Moosaei</w:t>
-      </w:r>
-      <w:proofErr w:type="spellEnd"/>
+        <w:t>Reeza Moosaei</w:t>
+      </w:r>
     </w:p>
     <w:p>
       <w:pPr>
@@ -1838,17 +1656,8 @@
           <w:sz w:val="24"/>
         </w:rPr>
         <w:tab/>
-        <w:t xml:space="preserve">Mark Gary </w:t>
-      </w:r>
-      <w:proofErr w:type="spellStart"/>
-      <w:r>
-        <w:rPr>
-          <w:b/>
-          <w:sz w:val="24"/>
-        </w:rPr>
-        <w:t>Omadto</w:t>
-      </w:r>
-      <w:proofErr w:type="spellEnd"/>
+        <w:t>Mark Gary Omadto</w:t>
+      </w:r>
     </w:p>
     <w:p>
       <w:pPr>
@@ -1925,17 +1734,8 @@
           <w:sz w:val="24"/>
         </w:rPr>
         <w:tab/>
-        <w:t xml:space="preserve">Tom </w:t>
-      </w:r>
-      <w:proofErr w:type="spellStart"/>
-      <w:r>
-        <w:rPr>
-          <w:b/>
-          <w:sz w:val="24"/>
-        </w:rPr>
-        <w:t>Misikea</w:t>
-      </w:r>
-      <w:proofErr w:type="spellEnd"/>
+        <w:t>Tom Misikea</w:t>
+      </w:r>
     </w:p>
     <w:p>
       <w:pPr>
@@ -2240,14 +2040,12 @@
         </w:numPr>
         <w:spacing w:after="0"/>
       </w:pPr>
-      <w:proofErr w:type="spellStart"/>
       <w:r>
         <w:rPr>
           <w:sz w:val="22"/>
         </w:rPr>
         <w:t>Relatability</w:t>
       </w:r>
-      <w:proofErr w:type="spellEnd"/>
     </w:p>
     <w:p>
       <w:pPr>
@@ -2315,47 +2113,11 @@
       <w:pPr>
         <w:spacing w:after="0"/>
       </w:pPr>
-      <w:proofErr w:type="spellStart"/>
-      <w:r>
-        <w:rPr>
-          <w:sz w:val="22"/>
-        </w:rPr>
-        <w:t>Relatability</w:t>
-      </w:r>
-      <w:proofErr w:type="spellEnd"/>
-      <w:r>
-        <w:rPr>
-          <w:sz w:val="22"/>
-        </w:rPr>
-        <w:t xml:space="preserve">, in the context of small businesses, is vital in fostering a positive relationship between the business and the customer. These relationships are useful in attracting and retaining new business from customers. </w:t>
-      </w:r>
-      <w:proofErr w:type="spellStart"/>
-      <w:r>
-        <w:rPr>
-          <w:sz w:val="22"/>
-        </w:rPr>
-        <w:t>Relatability</w:t>
-      </w:r>
-      <w:proofErr w:type="spellEnd"/>
-      <w:r>
-        <w:rPr>
-          <w:sz w:val="22"/>
-        </w:rPr>
-        <w:t xml:space="preserve"> is much easier to build with an online presence, as opposed to phone calls and flyer </w:t>
-      </w:r>
-      <w:proofErr w:type="spellStart"/>
-      <w:r>
-        <w:rPr>
-          <w:sz w:val="22"/>
-        </w:rPr>
-        <w:t>handouts</w:t>
-      </w:r>
-      <w:proofErr w:type="spellEnd"/>
-      <w:r>
-        <w:rPr>
-          <w:sz w:val="22"/>
-        </w:rPr>
-        <w:t>.</w:t>
+      <w:r>
+        <w:rPr>
+          <w:sz w:val="22"/>
+        </w:rPr>
+        <w:t>Relatability, in the context of small businesses, is vital in fostering a positive relationship between the business and the customer. These relationships are useful in attracting and retaining new business from customers. Relatability is much easier to build with an online presence, as opposed to phone calls and flyer handouts.</w:t>
       </w:r>
     </w:p>
     <w:p>
@@ -3077,21 +2839,7 @@
         <w:rPr>
           <w:sz w:val="22"/>
         </w:rPr>
-        <w:t xml:space="preserve">Agile methodologies have been adopted on a fairly wide scale in the software development industry thanks to how well they can track progress on a project. One of the more useful aspects of agile methodologies is the usage of </w:t>
-      </w:r>
-      <w:proofErr w:type="spellStart"/>
-      <w:r>
-        <w:rPr>
-          <w:sz w:val="22"/>
-        </w:rPr>
-        <w:t>Burndown</w:t>
-      </w:r>
-      <w:proofErr w:type="spellEnd"/>
-      <w:r>
-        <w:rPr>
-          <w:sz w:val="22"/>
-        </w:rPr>
-        <w:t xml:space="preserve"> charts. These charts are useful because they map the teams ‘velocity’ of their progress by charting the amount of work they’ve done, which can then be used to estimate completion times for sprints, and the overall project. </w:t>
+        <w:t xml:space="preserve">Agile methodologies have been adopted on a fairly wide scale in the software development industry thanks to how well they can track progress on a project. One of the more useful aspects of agile methodologies is the usage of Burndown charts. These charts are useful because they map the teams ‘velocity’ of their progress by charting the amount of work they’ve done, which can then be used to estimate completion times for sprints, and the overall project. </w:t>
       </w:r>
     </w:p>
     <w:p>
@@ -3190,30 +2938,26 @@
           <w:sz w:val="22"/>
         </w:rPr>
       </w:pPr>
-    </w:p>
-    <w:p>
-      <w:pPr>
-        <w:spacing w:after="0"/>
-        <w:rPr>
-          <w:sz w:val="22"/>
-        </w:rPr>
-      </w:pPr>
-    </w:p>
-    <w:p>
-      <w:pPr>
-        <w:spacing w:after="0"/>
-        <w:rPr>
-          <w:sz w:val="22"/>
-        </w:rPr>
-      </w:pPr>
-    </w:p>
-    <w:p>
-      <w:pPr>
-        <w:spacing w:after="0"/>
-        <w:rPr>
-          <w:sz w:val="22"/>
-        </w:rPr>
-      </w:pPr>
+      <w:r>
+        <w:rPr>
+          <w:sz w:val="22"/>
+        </w:rPr>
+        <w:t>While independent testing metho</w:t>
+      </w:r>
+      <w:r>
+        <w:rPr>
+          <w:sz w:val="22"/>
+        </w:rPr>
+        <w:t>do</w:t>
+      </w:r>
+      <w:bookmarkStart w:id="0" w:name="_GoBack"/>
+      <w:bookmarkEnd w:id="0"/>
+      <w:r>
+        <w:rPr>
+          <w:sz w:val="22"/>
+        </w:rPr>
+        <w:t>logies do exist, they aren’t compatible with Agile development methodologies. Since the Agile Unified Process has been chosen for this projects methodology, testing will be done throughout each development sprint, which eliminates the need for a formal testing ‘phase’ during the overall development of the Turnkey system.</w:t>
+      </w:r>
     </w:p>
     <w:p>
       <w:pPr>
@@ -3774,14 +3518,12 @@
         </w:numPr>
         <w:spacing w:after="0"/>
       </w:pPr>
-      <w:proofErr w:type="spellStart"/>
       <w:r>
         <w:rPr>
           <w:sz w:val="22"/>
         </w:rPr>
         <w:t>Relatability</w:t>
       </w:r>
-      <w:proofErr w:type="spellEnd"/>
     </w:p>
     <w:p>
       <w:pPr>
@@ -3881,21 +3623,7 @@
         <w:rPr>
           <w:sz w:val="22"/>
         </w:rPr>
-        <w:t xml:space="preserve">Thanks to modern search engines, the internet is a </w:t>
-      </w:r>
-      <w:proofErr w:type="gramStart"/>
-      <w:r>
-        <w:rPr>
-          <w:sz w:val="22"/>
-        </w:rPr>
-        <w:t>consumers</w:t>
-      </w:r>
-      <w:proofErr w:type="gramEnd"/>
-      <w:r>
-        <w:rPr>
-          <w:sz w:val="22"/>
-        </w:rPr>
-        <w:t xml:space="preserve"> first port of call when searching for goods and services. Websites can be discovered based on a few keywords and other information such as location or demographic. What this means for discoverability in a small business sense, if a potential customer were to google specific retail businesses in their area, if the small business were to have a website, they’d easily be found in that google search. Where opposed to a small business without a website is much more difficult to find in the modern business world.</w:t>
+        <w:t>Thanks to modern search engines, the internet is a consumers first port of call when searching for goods and services. Websites can be discovered based on a few keywords and other information such as location or demographic. What this means for discoverability in a small business sense, if a potential customer were to google specific retail businesses in their area, if the small business were to have a website, they’d easily be found in that google search. Where opposed to a small business without a website is much more difficult to find in the modern business world.</w:t>
       </w:r>
     </w:p>
     <w:p>
@@ -3921,7 +3649,6 @@
       <w:pPr>
         <w:spacing w:after="0"/>
       </w:pPr>
-      <w:proofErr w:type="spellStart"/>
       <w:r>
         <w:rPr>
           <w:b/>
@@ -3930,7 +3657,6 @@
         </w:rPr>
         <w:t>Relatability</w:t>
       </w:r>
-      <w:proofErr w:type="spellEnd"/>
     </w:p>
     <w:p>
       <w:pPr>
@@ -4213,22 +3939,8 @@
               <w:rPr>
                 <w:sz w:val="22"/>
               </w:rPr>
-              <w:t>Re</w:t>
+              <w:t>Reeza Moosaei</w:t>
             </w:r>
-            <w:r>
-              <w:rPr>
-                <w:sz w:val="22"/>
-              </w:rPr>
-              <w:t xml:space="preserve">za </w:t>
-            </w:r>
-            <w:proofErr w:type="spellStart"/>
-            <w:r>
-              <w:rPr>
-                <w:sz w:val="22"/>
-              </w:rPr>
-              <w:t>Moosaei</w:t>
-            </w:r>
-            <w:proofErr w:type="spellEnd"/>
           </w:p>
         </w:tc>
       </w:tr>
@@ -4290,16 +4002,8 @@
               <w:rPr>
                 <w:sz w:val="22"/>
               </w:rPr>
-              <w:t xml:space="preserve">Mark Gary </w:t>
+              <w:t>Mark Gary Omadto</w:t>
             </w:r>
-            <w:proofErr w:type="spellStart"/>
-            <w:r>
-              <w:rPr>
-                <w:sz w:val="22"/>
-              </w:rPr>
-              <w:t>Omadto</w:t>
-            </w:r>
-            <w:proofErr w:type="spellEnd"/>
           </w:p>
           <w:p>
             <w:pPr>
@@ -4312,16 +4016,8 @@
               <w:rPr>
                 <w:sz w:val="22"/>
               </w:rPr>
-              <w:t xml:space="preserve">Tom </w:t>
+              <w:t>Tom Misikea</w:t>
             </w:r>
-            <w:proofErr w:type="spellStart"/>
-            <w:r>
-              <w:rPr>
-                <w:sz w:val="22"/>
-              </w:rPr>
-              <w:t>Misikea</w:t>
-            </w:r>
-            <w:proofErr w:type="spellEnd"/>
           </w:p>
         </w:tc>
       </w:tr>
@@ -4638,16 +4334,8 @@
               <w:rPr>
                 <w:sz w:val="22"/>
               </w:rPr>
-              <w:t xml:space="preserve">Mark Gary </w:t>
+              <w:t>Mark Gary Omadto</w:t>
             </w:r>
-            <w:proofErr w:type="spellStart"/>
-            <w:r>
-              <w:rPr>
-                <w:sz w:val="22"/>
-              </w:rPr>
-              <w:t>Omadto</w:t>
-            </w:r>
-            <w:proofErr w:type="spellEnd"/>
           </w:p>
           <w:p>
             <w:pPr>
@@ -4694,16 +4382,8 @@
               <w:rPr>
                 <w:sz w:val="22"/>
               </w:rPr>
-              <w:t xml:space="preserve">Tom </w:t>
+              <w:t>Tom Misikea</w:t>
             </w:r>
-            <w:proofErr w:type="spellStart"/>
-            <w:r>
-              <w:rPr>
-                <w:sz w:val="22"/>
-              </w:rPr>
-              <w:t>Misikea</w:t>
-            </w:r>
-            <w:proofErr w:type="spellEnd"/>
           </w:p>
           <w:p>
             <w:pPr>
@@ -4762,22 +4442,8 @@
               <w:rPr>
                 <w:sz w:val="22"/>
               </w:rPr>
-              <w:t>Re</w:t>
+              <w:t>Reeza Moosaei</w:t>
             </w:r>
-            <w:r>
-              <w:rPr>
-                <w:sz w:val="22"/>
-              </w:rPr>
-              <w:t xml:space="preserve">za </w:t>
-            </w:r>
-            <w:proofErr w:type="spellStart"/>
-            <w:r>
-              <w:rPr>
-                <w:sz w:val="22"/>
-              </w:rPr>
-              <w:t>Moosaei</w:t>
-            </w:r>
-            <w:proofErr w:type="spellEnd"/>
           </w:p>
         </w:tc>
       </w:tr>
@@ -5887,7 +5553,6 @@
         </w:rPr>
         <w:t>Responsible parties</w:t>
       </w:r>
-      <w:proofErr w:type="gramStart"/>
       <w:r>
         <w:t xml:space="preserve">,  </w:t>
       </w:r>
@@ -5897,16 +5562,7 @@
           <w:bCs/>
           <w:sz w:val="22"/>
         </w:rPr>
-        <w:t>A</w:t>
-      </w:r>
-      <w:proofErr w:type="gramEnd"/>
-      <w:r>
-        <w:rPr>
-          <w:b/>
-          <w:bCs/>
-          <w:sz w:val="22"/>
-        </w:rPr>
-        <w:t xml:space="preserve">: </w:t>
+        <w:t xml:space="preserve">A: </w:t>
       </w:r>
       <w:r>
         <w:rPr>
@@ -6072,21 +5728,7 @@
         <w:rPr>
           <w:sz w:val="22"/>
         </w:rPr>
-        <w:t xml:space="preserve">Communication within the team is mostly carried out via </w:t>
-      </w:r>
-      <w:proofErr w:type="spellStart"/>
-      <w:r>
-        <w:rPr>
-          <w:sz w:val="22"/>
-        </w:rPr>
-        <w:t>cellphone</w:t>
-      </w:r>
-      <w:proofErr w:type="spellEnd"/>
-      <w:r>
-        <w:rPr>
-          <w:sz w:val="22"/>
-        </w:rPr>
-        <w:t xml:space="preserve"> or in person.</w:t>
+        <w:t>Communication within the team is mostly carried out via cellphone or in person.</w:t>
       </w:r>
     </w:p>
     <w:p>
@@ -6733,22 +6375,8 @@
               <w:rPr>
                 <w:sz w:val="22"/>
               </w:rPr>
-              <w:t>Re</w:t>
+              <w:t>Reeza Moosaei</w:t>
             </w:r>
-            <w:r>
-              <w:rPr>
-                <w:sz w:val="22"/>
-              </w:rPr>
-              <w:t xml:space="preserve">za </w:t>
-            </w:r>
-            <w:proofErr w:type="spellStart"/>
-            <w:r>
-              <w:rPr>
-                <w:sz w:val="22"/>
-              </w:rPr>
-              <w:t>Moosaei</w:t>
-            </w:r>
-            <w:proofErr w:type="spellEnd"/>
           </w:p>
         </w:tc>
         <w:tc>
@@ -6828,29 +6456,16 @@
               <w:rPr>
                 <w:sz w:val="22"/>
               </w:rPr>
-              <w:t xml:space="preserve">Mark Gary </w:t>
+              <w:t>Mark Gary Omadto</w:t>
             </w:r>
-            <w:proofErr w:type="spellStart"/>
-            <w:r>
-              <w:rPr>
-                <w:sz w:val="22"/>
-              </w:rPr>
-              <w:t>Omadto</w:t>
-            </w:r>
-            <w:proofErr w:type="spellEnd"/>
           </w:p>
           <w:p>
             <w:pPr>
               <w:spacing w:after="0"/>
             </w:pPr>
             <w:r>
-              <w:t xml:space="preserve">Tom </w:t>
+              <w:t>Tom Misikea</w:t>
             </w:r>
-            <w:proofErr w:type="spellStart"/>
-            <w:r>
-              <w:t>Misikea</w:t>
-            </w:r>
-            <w:proofErr w:type="spellEnd"/>
           </w:p>
         </w:tc>
         <w:tc>
@@ -6912,9 +6527,7 @@
           <w:sz w:val="28"/>
         </w:rPr>
       </w:pPr>
-      <w:bookmarkStart w:id="0" w:name="_GoBack"/>
-    </w:p>
-    <w:bookmarkEnd w:id="0"/>
+    </w:p>
     <w:p>
       <w:pPr>
         <w:spacing w:after="0"/>
@@ -7190,21 +6803,7 @@
         <w:rPr>
           <w:sz w:val="22"/>
         </w:rPr>
-        <w:t xml:space="preserve">The design implementation for the Retail Web Turnkey must have CRM and a booking service that keeps track of </w:t>
-      </w:r>
-      <w:proofErr w:type="gramStart"/>
-      <w:r>
-        <w:rPr>
-          <w:sz w:val="22"/>
-        </w:rPr>
-        <w:t>customers</w:t>
-      </w:r>
-      <w:proofErr w:type="gramEnd"/>
-      <w:r>
-        <w:rPr>
-          <w:sz w:val="22"/>
-        </w:rPr>
-        <w:t xml:space="preserve"> order histories which they then be notified when period of time had passed and haven’t made any purchases. </w:t>
+        <w:t xml:space="preserve">The design implementation for the Retail Web Turnkey must have CRM and a booking service that keeps track of customers order histories which they then be notified when period of time had passed and haven’t made any purchases. </w:t>
       </w:r>
     </w:p>
     <w:p>
@@ -7289,48 +6888,30 @@
         <w:rPr>
           <w:sz w:val="24"/>
         </w:rPr>
-        <w:t xml:space="preserve">For this project, there are very few material requirements due to </w:t>
-      </w:r>
-      <w:proofErr w:type="spellStart"/>
-      <w:proofErr w:type="gramStart"/>
-      <w:r>
-        <w:rPr>
-          <w:sz w:val="24"/>
-        </w:rPr>
-        <w:t>it’s</w:t>
-      </w:r>
-      <w:proofErr w:type="spellEnd"/>
-      <w:proofErr w:type="gramEnd"/>
-      <w:r>
-        <w:rPr>
-          <w:sz w:val="24"/>
-        </w:rPr>
-        <w:t xml:space="preserve"> nature of being mostly research and implementation of already existing technologies. </w:t>
-      </w:r>
-    </w:p>
-    <w:p>
-      <w:pPr>
-        <w:spacing w:after="0"/>
-        <w:rPr>
-          <w:sz w:val="22"/>
-        </w:rPr>
-      </w:pPr>
-    </w:p>
-    <w:p>
-      <w:pPr>
-        <w:spacing w:after="0"/>
-        <w:rPr>
-          <w:sz w:val="22"/>
-        </w:rPr>
-      </w:pPr>
-      <w:proofErr w:type="spellStart"/>
+        <w:t xml:space="preserve">For this project, there are very few material requirements due to it’s nature of being mostly research and implementation of already existing technologies. </w:t>
+      </w:r>
+    </w:p>
+    <w:p>
+      <w:pPr>
+        <w:spacing w:after="0"/>
+        <w:rPr>
+          <w:sz w:val="22"/>
+        </w:rPr>
+      </w:pPr>
+    </w:p>
+    <w:p>
+      <w:pPr>
+        <w:spacing w:after="0"/>
+        <w:rPr>
+          <w:sz w:val="22"/>
+        </w:rPr>
+      </w:pPr>
       <w:r>
         <w:rPr>
           <w:sz w:val="22"/>
         </w:rPr>
         <w:t>GitHub</w:t>
       </w:r>
-      <w:proofErr w:type="spellEnd"/>
     </w:p>
     <w:p>
       <w:pPr>
@@ -7724,21 +7305,7 @@
         <w:rPr>
           <w:sz w:val="22"/>
         </w:rPr>
-        <w:t xml:space="preserve">During my time at </w:t>
-      </w:r>
-      <w:proofErr w:type="spellStart"/>
-      <w:r>
-        <w:rPr>
-          <w:sz w:val="22"/>
-        </w:rPr>
-        <w:t>WelTec</w:t>
-      </w:r>
-      <w:proofErr w:type="spellEnd"/>
-      <w:r>
-        <w:rPr>
-          <w:sz w:val="22"/>
-        </w:rPr>
-        <w:t xml:space="preserve">, I’ve learned a great deal about web technologies and programming, along with other IT skills, which I hope to implement and apply in this project. I hope that over the duration of this semester and project, I can work towards something which I can talk about during my future job hunting endeavourers. </w:t>
+        <w:t xml:space="preserve">During my time at WelTec, I’ve learned a great deal about web technologies and programming, along with other IT skills, which I hope to implement and apply in this project. I hope that over the duration of this semester and project, I can work towards something which I can talk about during my future job hunting endeavourers. </w:t>
       </w:r>
     </w:p>
     <w:p>
@@ -7938,20 +7505,7 @@
           <w:sz w:val="22"/>
         </w:rPr>
         <w:tab/>
-      </w:r>
-      <w:proofErr w:type="gramStart"/>
-      <w:r>
-        <w:rPr>
-          <w:sz w:val="22"/>
-        </w:rPr>
-        <w:t>The</w:t>
-      </w:r>
-      <w:proofErr w:type="gramEnd"/>
-      <w:r>
-        <w:rPr>
-          <w:sz w:val="22"/>
-        </w:rPr>
-        <w:t xml:space="preserve"> Village Cafe</w:t>
+        <w:t>The Village Cafe</w:t>
       </w:r>
     </w:p>
     <w:p>
@@ -8004,21 +7558,7 @@
         <w:rPr>
           <w:sz w:val="22"/>
         </w:rPr>
-        <w:t>Wellington Institute of Technology (</w:t>
-      </w:r>
-      <w:proofErr w:type="spellStart"/>
-      <w:r>
-        <w:rPr>
-          <w:sz w:val="22"/>
-        </w:rPr>
-        <w:t>WelTec</w:t>
-      </w:r>
-      <w:proofErr w:type="spellEnd"/>
-      <w:r>
-        <w:rPr>
-          <w:sz w:val="22"/>
-        </w:rPr>
-        <w:t>) 2013 – 2015, 2017 - (Ongoing)</w:t>
+        <w:t>Wellington Institute of Technology (WelTec) 2013 – 2015, 2017 - (Ongoing)</w:t>
       </w:r>
     </w:p>
     <w:p>
@@ -8048,19 +7588,11 @@
       <w:pPr>
         <w:spacing w:after="0"/>
       </w:pPr>
-      <w:proofErr w:type="spellStart"/>
-      <w:r>
-        <w:rPr>
-          <w:sz w:val="22"/>
-        </w:rPr>
-        <w:t>Kuranui</w:t>
-      </w:r>
-      <w:proofErr w:type="spellEnd"/>
-      <w:r>
-        <w:rPr>
-          <w:sz w:val="22"/>
-        </w:rPr>
-        <w:t xml:space="preserve"> College 2007 – 2011</w:t>
+      <w:r>
+        <w:rPr>
+          <w:sz w:val="22"/>
+        </w:rPr>
+        <w:t>Kuranui College 2007 – 2011</w:t>
       </w:r>
     </w:p>
     <w:p>
@@ -8245,17 +7777,8 @@
           <w:b/>
           <w:sz w:val="22"/>
         </w:rPr>
-        <w:t xml:space="preserve">Mark Gary </w:t>
-      </w:r>
-      <w:proofErr w:type="spellStart"/>
-      <w:r>
-        <w:rPr>
-          <w:b/>
-          <w:sz w:val="22"/>
-        </w:rPr>
-        <w:t>Omadto</w:t>
-      </w:r>
-      <w:proofErr w:type="spellEnd"/>
+        <w:t>Mark Gary Omadto</w:t>
+      </w:r>
       <w:r>
         <w:rPr>
           <w:sz w:val="22"/>
@@ -8357,21 +7880,7 @@
         <w:rPr>
           <w:sz w:val="22"/>
         </w:rPr>
-        <w:t xml:space="preserve">I enjoy watching movies, fishing, playing sports such as basketball, badminton and chess where I became a champion back when I was studying on </w:t>
-      </w:r>
-      <w:proofErr w:type="spellStart"/>
-      <w:r>
-        <w:rPr>
-          <w:sz w:val="22"/>
-        </w:rPr>
-        <w:t>Tawa</w:t>
-      </w:r>
-      <w:proofErr w:type="spellEnd"/>
-      <w:r>
-        <w:rPr>
-          <w:sz w:val="22"/>
-        </w:rPr>
-        <w:t xml:space="preserve"> College. I also enjoy playing the guitar, learning new instruments, such as drum and bass guitar. </w:t>
+        <w:t xml:space="preserve">I enjoy watching movies, fishing, playing sports such as basketball, badminton and chess where I became a champion back when I was studying on Tawa College. I also enjoy playing the guitar, learning new instruments, such as drum and bass guitar. </w:t>
       </w:r>
     </w:p>
     <w:p>
@@ -8458,16 +7967,8 @@
         <w:rPr>
           <w:sz w:val="22"/>
         </w:rPr>
-        <w:t xml:space="preserve">Experienced on how to use </w:t>
-      </w:r>
-      <w:proofErr w:type="spellStart"/>
-      <w:r>
-        <w:rPr>
-          <w:sz w:val="22"/>
-        </w:rPr>
-        <w:t>WampServer</w:t>
-      </w:r>
-      <w:proofErr w:type="spellEnd"/>
+        <w:t>Experienced on how to use WampServer</w:t>
+      </w:r>
     </w:p>
     <w:p>
       <w:pPr>
@@ -8612,15 +8113,8 @@
           <w:sz w:val="22"/>
         </w:rPr>
         <w:tab/>
-      </w:r>
-      <w:proofErr w:type="spellStart"/>
-      <w:r>
-        <w:rPr>
-          <w:sz w:val="22"/>
-        </w:rPr>
         <w:t>CrestClean</w:t>
       </w:r>
-      <w:proofErr w:type="spellEnd"/>
     </w:p>
     <w:p>
       <w:pPr>
@@ -8824,16 +8318,8 @@
           <w:sz w:val="22"/>
         </w:rPr>
         <w:tab/>
-        <w:t xml:space="preserve">Quest </w:t>
-      </w:r>
-      <w:proofErr w:type="spellStart"/>
-      <w:r>
-        <w:rPr>
-          <w:sz w:val="22"/>
-        </w:rPr>
-        <w:t>Petone</w:t>
-      </w:r>
-      <w:proofErr w:type="spellEnd"/>
+        <w:t>Quest Petone</w:t>
+      </w:r>
     </w:p>
     <w:p>
       <w:pPr>
@@ -8919,19 +8405,11 @@
           <w:sz w:val="22"/>
         </w:rPr>
       </w:pPr>
-      <w:proofErr w:type="spellStart"/>
-      <w:r>
-        <w:rPr>
-          <w:sz w:val="22"/>
-        </w:rPr>
-        <w:t>Weltec</w:t>
-      </w:r>
-      <w:proofErr w:type="spellEnd"/>
-      <w:r>
-        <w:rPr>
-          <w:sz w:val="22"/>
-        </w:rPr>
-        <w:t xml:space="preserve"> (Wellington Institute of Technology)</w:t>
+      <w:r>
+        <w:rPr>
+          <w:sz w:val="22"/>
+        </w:rPr>
+        <w:t>Weltec (Wellington Institute of Technology)</w:t>
       </w:r>
     </w:p>
     <w:p>
@@ -8987,19 +8465,11 @@
           <w:sz w:val="22"/>
         </w:rPr>
       </w:pPr>
-      <w:proofErr w:type="spellStart"/>
-      <w:r>
-        <w:rPr>
-          <w:sz w:val="22"/>
-        </w:rPr>
-        <w:t>Tawa</w:t>
-      </w:r>
-      <w:proofErr w:type="spellEnd"/>
-      <w:r>
-        <w:rPr>
-          <w:sz w:val="22"/>
-        </w:rPr>
-        <w:t xml:space="preserve"> College Wellington 2009 – 2012</w:t>
+      <w:r>
+        <w:rPr>
+          <w:sz w:val="22"/>
+        </w:rPr>
+        <w:t>Tawa College Wellington 2009 – 2012</w:t>
       </w:r>
     </w:p>
     <w:p>
@@ -9076,23 +8546,7 @@
           <w:b/>
           <w:sz w:val="22"/>
         </w:rPr>
-        <w:t xml:space="preserve">Tom Jnr </w:t>
-      </w:r>
-      <w:proofErr w:type="spellStart"/>
-      <w:r>
-        <w:rPr>
-          <w:b/>
-          <w:sz w:val="22"/>
-        </w:rPr>
-        <w:t>Misikea</w:t>
-      </w:r>
-      <w:proofErr w:type="spellEnd"/>
-      <w:r>
-        <w:rPr>
-          <w:b/>
-          <w:sz w:val="22"/>
-        </w:rPr>
-        <w:t xml:space="preserve"> </w:t>
+        <w:t xml:space="preserve">Tom Jnr Misikea </w:t>
       </w:r>
       <w:r>
         <w:rPr>
@@ -9155,21 +8609,7 @@
         <w:rPr>
           <w:sz w:val="22"/>
         </w:rPr>
-        <w:t xml:space="preserve">Throughout the years been at </w:t>
-      </w:r>
-      <w:proofErr w:type="spellStart"/>
-      <w:r>
-        <w:rPr>
-          <w:sz w:val="22"/>
-        </w:rPr>
-        <w:t>Weltec</w:t>
-      </w:r>
-      <w:proofErr w:type="spellEnd"/>
-      <w:r>
-        <w:rPr>
-          <w:sz w:val="22"/>
-        </w:rPr>
-        <w:t xml:space="preserve"> has helped me gained knowledge and prepared me to work together on this project with other members on the team. I am looking forward to working with the members in the group and learning new skills on how to be an effective leader throughout this project. A great opportunity to develop and challenge my knowledge and prepare me for what’s out there.</w:t>
+        <w:t>Throughout the years been at Weltec has helped me gained knowledge and prepared me to work together on this project with other members on the team. I am looking forward to working with the members in the group and learning new skills on how to be an effective leader throughout this project. A great opportunity to develop and challenge my knowledge and prepare me for what’s out there.</w:t>
       </w:r>
     </w:p>
     <w:p>
@@ -9322,16 +8762,8 @@
         <w:rPr>
           <w:sz w:val="22"/>
         </w:rPr>
-        <w:t xml:space="preserve">Experienced on how to use </w:t>
-      </w:r>
-      <w:proofErr w:type="spellStart"/>
-      <w:r>
-        <w:rPr>
-          <w:sz w:val="22"/>
-        </w:rPr>
-        <w:t>WampServer</w:t>
-      </w:r>
-      <w:proofErr w:type="spellEnd"/>
+        <w:t>Experienced on how to use WampServer</w:t>
+      </w:r>
     </w:p>
     <w:p>
       <w:pPr>
@@ -9515,21 +8947,7 @@
         <w:rPr>
           <w:sz w:val="22"/>
         </w:rPr>
-        <w:t xml:space="preserve">Warehouse </w:t>
-      </w:r>
-      <w:proofErr w:type="spellStart"/>
-      <w:r>
-        <w:rPr>
-          <w:sz w:val="22"/>
-        </w:rPr>
-        <w:t>Petone</w:t>
-      </w:r>
-      <w:proofErr w:type="spellEnd"/>
-      <w:r>
-        <w:rPr>
-          <w:sz w:val="22"/>
-        </w:rPr>
-        <w:t xml:space="preserve"> (Night Shift Team leader)</w:t>
+        <w:t>Warehouse Petone (Night Shift Team leader)</w:t>
       </w:r>
       <w:r>
         <w:rPr>
@@ -9702,19 +9120,11 @@
           <w:sz w:val="22"/>
         </w:rPr>
       </w:pPr>
-      <w:proofErr w:type="spellStart"/>
-      <w:r>
-        <w:rPr>
-          <w:sz w:val="22"/>
-        </w:rPr>
-        <w:t>Weltec</w:t>
-      </w:r>
-      <w:proofErr w:type="spellEnd"/>
-      <w:r>
-        <w:rPr>
-          <w:sz w:val="22"/>
-        </w:rPr>
-        <w:t xml:space="preserve"> (Wellington Institute of Technology)</w:t>
+      <w:r>
+        <w:rPr>
+          <w:sz w:val="22"/>
+        </w:rPr>
+        <w:t>Weltec (Wellington Institute of Technology)</w:t>
       </w:r>
     </w:p>
     <w:p>
@@ -10066,29 +9476,7 @@
           <w:sz w:val="22"/>
           <w:szCs w:val="22"/>
         </w:rPr>
-        <w:t xml:space="preserve">All parties agree that this project is conducted on a best efforts basis, and the Project Team or </w:t>
-      </w:r>
-      <w:proofErr w:type="spellStart"/>
-      <w:r>
-        <w:rPr>
-          <w:rFonts w:ascii="Arial" w:hAnsi="Arial" w:cs="Arial"/>
-          <w:i/>
-          <w:iCs/>
-          <w:sz w:val="22"/>
-          <w:szCs w:val="22"/>
-        </w:rPr>
-        <w:t>WelTec</w:t>
-      </w:r>
-      <w:proofErr w:type="spellEnd"/>
-      <w:r>
-        <w:rPr>
-          <w:rFonts w:ascii="Arial" w:hAnsi="Arial" w:cs="Arial"/>
-          <w:i/>
-          <w:iCs/>
-          <w:sz w:val="22"/>
-          <w:szCs w:val="22"/>
-        </w:rPr>
-        <w:t xml:space="preserve"> do not accept liability for the performance of this agreement.  The project client agrees that they have read and understood the ‘Client Briefing’ document with regard to responsibilities and obligations.</w:t>
+        <w:t>All parties agree that this project is conducted on a best efforts basis, and the Project Team or WelTec do not accept liability for the performance of this agreement.  The project client agrees that they have read and understood the ‘Client Briefing’ document with regard to responsibilities and obligations.</w:t>
       </w:r>
     </w:p>
     <w:p>
@@ -10330,7 +9718,6 @@
           <w:lang w:val="en-GB"/>
         </w:rPr>
       </w:pPr>
-      <w:proofErr w:type="gramStart"/>
       <w:r>
         <w:rPr>
           <w:rFonts w:ascii="Arial" w:hAnsi="Arial" w:cs="Arial"/>
@@ -10341,20 +9728,7 @@
           <w:szCs w:val="22"/>
           <w:lang w:val="en-GB"/>
         </w:rPr>
-        <w:t>may</w:t>
-      </w:r>
-      <w:proofErr w:type="gramEnd"/>
-      <w:r>
-        <w:rPr>
-          <w:rFonts w:ascii="Arial" w:hAnsi="Arial" w:cs="Arial"/>
-          <w:i/>
-          <w:iCs/>
-          <w:spacing w:val="-3"/>
-          <w:sz w:val="22"/>
-          <w:szCs w:val="22"/>
-          <w:lang w:val="en-GB"/>
-        </w:rPr>
-        <w:t xml:space="preserve"> choose to mark information as ‘confidential’ where necessary.</w:t>
+        <w:t>may choose to mark information as ‘confidential’ where necessary.</w:t>
       </w:r>
     </w:p>
     <w:p>
@@ -10430,73 +9804,7 @@
           <w:szCs w:val="22"/>
           <w:lang w:val="en-AU"/>
         </w:rPr>
-        <w:t xml:space="preserve">The client agrees that, in cases where the project concept, process, specification or any other proposal was devised by </w:t>
-      </w:r>
-      <w:proofErr w:type="spellStart"/>
-      <w:r>
-        <w:rPr>
-          <w:rFonts w:ascii="Arial" w:hAnsi="Arial" w:cs="Arial"/>
-          <w:i/>
-          <w:sz w:val="22"/>
-          <w:szCs w:val="22"/>
-          <w:lang w:val="en-AU"/>
-        </w:rPr>
-        <w:t>WelTec’s</w:t>
-      </w:r>
-      <w:proofErr w:type="spellEnd"/>
-      <w:r>
-        <w:rPr>
-          <w:rFonts w:ascii="Arial" w:hAnsi="Arial" w:cs="Arial"/>
-          <w:i/>
-          <w:sz w:val="22"/>
-          <w:szCs w:val="22"/>
-          <w:lang w:val="en-AU"/>
-        </w:rPr>
-        <w:t xml:space="preserve"> staff or students, and the implementation or extension of the results of the project are expected/speculated to generate commercial returns (IP, trademarks, licenses, </w:t>
-      </w:r>
-      <w:proofErr w:type="spellStart"/>
-      <w:r>
-        <w:rPr>
-          <w:rFonts w:ascii="Arial" w:hAnsi="Arial" w:cs="Arial"/>
-          <w:i/>
-          <w:sz w:val="22"/>
-          <w:szCs w:val="22"/>
-          <w:lang w:val="en-AU"/>
-        </w:rPr>
-        <w:t>etc</w:t>
-      </w:r>
-      <w:proofErr w:type="spellEnd"/>
-      <w:r>
-        <w:rPr>
-          <w:rFonts w:ascii="Arial" w:hAnsi="Arial" w:cs="Arial"/>
-          <w:i/>
-          <w:sz w:val="22"/>
-          <w:szCs w:val="22"/>
-          <w:lang w:val="en-AU"/>
-        </w:rPr>
-        <w:t xml:space="preserve">), an agreement covering benefit sharing is required, in all other situations the Client owns the Intellectual Property of the work undertaken. This agreement will be made between </w:t>
-      </w:r>
-      <w:proofErr w:type="spellStart"/>
-      <w:r>
-        <w:rPr>
-          <w:rFonts w:ascii="Arial" w:hAnsi="Arial" w:cs="Arial"/>
-          <w:i/>
-          <w:sz w:val="22"/>
-          <w:szCs w:val="22"/>
-          <w:lang w:val="en-AU"/>
-        </w:rPr>
-        <w:t>WelTec</w:t>
-      </w:r>
-      <w:proofErr w:type="spellEnd"/>
-      <w:r>
-        <w:rPr>
-          <w:rFonts w:ascii="Arial" w:hAnsi="Arial" w:cs="Arial"/>
-          <w:i/>
-          <w:sz w:val="22"/>
-          <w:szCs w:val="22"/>
-          <w:lang w:val="en-AU"/>
-        </w:rPr>
-        <w:t xml:space="preserve"> and the industry partner. The Student and supervisor of the project will bring this to the notice of the R and E office. </w:t>
+        <w:t xml:space="preserve">The client agrees that, in cases where the project concept, process, specification or any other proposal was devised by WelTec’s staff or students, and the implementation or extension of the results of the project are expected/speculated to generate commercial returns (IP, trademarks, licenses, etc), an agreement covering benefit sharing is required, in all other situations the Client owns the Intellectual Property of the work undertaken. This agreement will be made between WelTec and the industry partner. The Student and supervisor of the project will bring this to the notice of the R and E office. </w:t>
       </w:r>
     </w:p>
     <w:p>
@@ -11218,17 +10526,8 @@
           <w:sz w:val="22"/>
           <w:szCs w:val="22"/>
         </w:rPr>
-        <w:t xml:space="preserve"> </w:t>
-      </w:r>
-      <w:proofErr w:type="spellStart"/>
-      <w:r>
-        <w:rPr>
-          <w:sz w:val="22"/>
-          <w:szCs w:val="22"/>
-        </w:rPr>
-        <w:t>Omadto</w:t>
-      </w:r>
-      <w:proofErr w:type="spellEnd"/>
+        <w:t xml:space="preserve"> Omadto</w:t>
+      </w:r>
       <w:r>
         <w:rPr>
           <w:sz w:val="22"/>
@@ -11458,17 +10757,8 @@
           <w:sz w:val="22"/>
           <w:szCs w:val="22"/>
         </w:rPr>
-        <w:t xml:space="preserve">Tom </w:t>
-      </w:r>
-      <w:proofErr w:type="spellStart"/>
-      <w:r>
-        <w:rPr>
-          <w:sz w:val="22"/>
-          <w:szCs w:val="22"/>
-        </w:rPr>
-        <w:t>Misikea</w:t>
-      </w:r>
-      <w:proofErr w:type="spellEnd"/>
+        <w:t>Tom Misikea</w:t>
+      </w:r>
       <w:r>
         <w:rPr>
           <w:sz w:val="22"/>
@@ -11542,23 +10832,13 @@
         </w:rPr>
         <w:t xml:space="preserve">Ambler, S. (2005) </w:t>
       </w:r>
-      <w:proofErr w:type="gramStart"/>
       <w:r>
         <w:rPr>
           <w:i/>
           <w:iCs/>
           <w:sz w:val="22"/>
         </w:rPr>
-        <w:t>The</w:t>
-      </w:r>
-      <w:proofErr w:type="gramEnd"/>
-      <w:r>
-        <w:rPr>
-          <w:i/>
-          <w:iCs/>
-          <w:sz w:val="22"/>
-        </w:rPr>
-        <w:t xml:space="preserve"> Agile Unified Process (AUP)</w:t>
+        <w:t>The Agile Unified Process (AUP)</w:t>
       </w:r>
       <w:r>
         <w:rPr>
@@ -11602,37 +10882,19 @@
       <w:pPr>
         <w:spacing w:after="0"/>
       </w:pPr>
-      <w:proofErr w:type="spellStart"/>
-      <w:r>
-        <w:rPr>
-          <w:sz w:val="22"/>
-        </w:rPr>
-        <w:t>Alhir</w:t>
-      </w:r>
-      <w:proofErr w:type="spellEnd"/>
-      <w:r>
-        <w:rPr>
-          <w:sz w:val="22"/>
-        </w:rPr>
-        <w:t xml:space="preserve">, S. S. (2005) </w:t>
-      </w:r>
-      <w:proofErr w:type="gramStart"/>
+      <w:r>
+        <w:rPr>
+          <w:sz w:val="22"/>
+        </w:rPr>
+        <w:t xml:space="preserve">Alhir, S. S. (2005) </w:t>
+      </w:r>
       <w:r>
         <w:rPr>
           <w:i/>
           <w:iCs/>
           <w:sz w:val="22"/>
         </w:rPr>
-        <w:t>The</w:t>
-      </w:r>
-      <w:proofErr w:type="gramEnd"/>
-      <w:r>
-        <w:rPr>
-          <w:i/>
-          <w:iCs/>
-          <w:sz w:val="22"/>
-        </w:rPr>
-        <w:t xml:space="preserve"> Agile Unified Process (AUP)</w:t>
+        <w:t>The Agile Unified Process (AUP)</w:t>
       </w:r>
       <w:r>
         <w:rPr>
@@ -11676,19 +10938,11 @@
       <w:pPr>
         <w:spacing w:after="0"/>
       </w:pPr>
-      <w:proofErr w:type="spellStart"/>
-      <w:r>
-        <w:rPr>
-          <w:sz w:val="22"/>
-        </w:rPr>
-        <w:t>McEvoy</w:t>
-      </w:r>
-      <w:proofErr w:type="spellEnd"/>
-      <w:r>
-        <w:rPr>
-          <w:sz w:val="22"/>
-        </w:rPr>
-        <w:t xml:space="preserve">, M. (2016) </w:t>
+      <w:r>
+        <w:rPr>
+          <w:sz w:val="22"/>
+        </w:rPr>
+        <w:t xml:space="preserve">McEvoy, M. (2016) </w:t>
       </w:r>
       <w:r>
         <w:rPr>
@@ -11821,16 +11075,8 @@
         <w:rPr>
           <w:sz w:val="22"/>
         </w:rPr>
-        <w:t xml:space="preserve">Gantt </w:t>
-      </w:r>
-      <w:proofErr w:type="gramStart"/>
-      <w:r>
-        <w:rPr>
-          <w:sz w:val="22"/>
-        </w:rPr>
-        <w:t>Chart</w:t>
-      </w:r>
-      <w:proofErr w:type="gramEnd"/>
+        <w:t>Gantt Chart</w:t>
+      </w:r>
     </w:p>
     <w:p>
       <w:pPr>
@@ -11915,11 +11161,9 @@
             <w:pPr>
               <w:pStyle w:val="Footer"/>
             </w:pPr>
-            <w:proofErr w:type="spellStart"/>
             <w:r>
               <w:t>RWT_Proposal</w:t>
             </w:r>
-            <w:proofErr w:type="spellEnd"/>
             <w:r>
               <w:tab/>
             </w:r>
@@ -25743,7 +24987,7 @@
 </file>
 
 <file path=customXml/itemProps1.xml><?xml version="1.0" encoding="utf-8"?>
-<ds:datastoreItem xmlns:ds="http://schemas.openxmlformats.org/officeDocument/2006/customXml" ds:itemID="{D9A41BBC-0A18-45A3-B6E9-12DA19A831D9}">
+<ds:datastoreItem xmlns:ds="http://schemas.openxmlformats.org/officeDocument/2006/customXml" ds:itemID="{F04BD004-FF18-4AAF-86B8-F8FA5696BE01}">
   <ds:schemaRefs>
     <ds:schemaRef ds:uri="http://schemas.openxmlformats.org/officeDocument/2006/bibliography"/>
   </ds:schemaRefs>

</xml_diff>